<commit_message>
Avance de documentación exterma y correción de errores
</commit_message>
<xml_diff>
--- a/documentacion/ProyectoLP1AndrewMynell.docx
+++ b/documentacion/ProyectoLP1AndrewMynell.docx
@@ -2881,6 +2881,3140 @@
         </w:rPr>
         <w:t xml:space="preserve"> Para cerrar el programa el usuario debe ingresar la opción 9 en el menú principal, con esto el programa termina su ejecución y todos los datos quedan guardados en archivos JSON.</w:t>
       </w:r>
+      <w:r>
+        <w:br w:type="page"/>
+      </w:r>
+    </w:p>
+    <w:p>
+      <w:pPr>
+        <w:pStyle w:val="Normal"/>
+        <w:tabs>
+          <w:tab w:val="clear" w:pos="709"/>
+          <w:tab w:val="left" w:pos="6300" w:leader="none"/>
+        </w:tabs>
+        <w:bidi w:val="0"/>
+        <w:jc w:val="both"/>
+        <w:rPr>
+          <w:rFonts w:ascii="Liberation Sans" w:hAnsi="Liberation Sans"/>
+          <w:b/>
+          <w:bCs/>
+        </w:rPr>
+      </w:pPr>
+      <w:r>
+        <w:rPr>
+          <w:rFonts w:ascii="Liberation Sans" w:hAnsi="Liberation Sans"/>
+          <w:b/>
+          <w:bCs/>
+        </w:rPr>
+        <w:t>Pruebas de funcionalidad</w:t>
+      </w:r>
+    </w:p>
+    <w:p>
+      <w:pPr>
+        <w:pStyle w:val="Normal"/>
+        <w:tabs>
+          <w:tab w:val="clear" w:pos="709"/>
+          <w:tab w:val="left" w:pos="6300" w:leader="none"/>
+        </w:tabs>
+        <w:bidi w:val="0"/>
+        <w:jc w:val="both"/>
+        <w:rPr>
+          <w:rFonts w:ascii="Liberation Sans" w:hAnsi="Liberation Sans"/>
+          <w:b/>
+          <w:bCs/>
+        </w:rPr>
+      </w:pPr>
+      <w:r>
+        <w:rPr>
+          <w:rFonts w:ascii="Liberation Sans" w:hAnsi="Liberation Sans"/>
+          <w:b/>
+          <w:bCs/>
+        </w:rPr>
+      </w:r>
+    </w:p>
+    <w:p>
+      <w:pPr>
+        <w:pStyle w:val="Normal"/>
+        <w:numPr>
+          <w:ilvl w:val="0"/>
+          <w:numId w:val="4"/>
+        </w:numPr>
+        <w:tabs>
+          <w:tab w:val="clear" w:pos="709"/>
+          <w:tab w:val="left" w:pos="6300" w:leader="none"/>
+        </w:tabs>
+        <w:bidi w:val="0"/>
+        <w:jc w:val="both"/>
+        <w:rPr>
+          <w:rFonts w:ascii="Liberation Sans" w:hAnsi="Liberation Sans"/>
+          <w:b/>
+          <w:bCs/>
+        </w:rPr>
+      </w:pPr>
+      <w:r>
+        <w:rPr>
+          <w:rFonts w:ascii="Liberation Sans" w:hAnsi="Liberation Sans"/>
+          <w:b/>
+          <w:bCs/>
+        </w:rPr>
+        <w:t>Gestón de regiones</w:t>
+      </w:r>
+    </w:p>
+    <w:p>
+      <w:pPr>
+        <w:pStyle w:val="Normal"/>
+        <w:tabs>
+          <w:tab w:val="clear" w:pos="709"/>
+          <w:tab w:val="left" w:pos="6300" w:leader="none"/>
+        </w:tabs>
+        <w:bidi w:val="0"/>
+        <w:jc w:val="both"/>
+        <w:rPr>
+          <w:rFonts w:ascii="Liberation Sans" w:hAnsi="Liberation Sans"/>
+          <w:b/>
+          <w:bCs/>
+        </w:rPr>
+      </w:pPr>
+      <w:r>
+        <w:rPr>
+          <w:rFonts w:ascii="Liberation Sans" w:hAnsi="Liberation Sans"/>
+          <w:b/>
+          <w:bCs/>
+        </w:rPr>
+      </w:r>
+    </w:p>
+    <w:p>
+      <w:pPr>
+        <w:pStyle w:val="Normal"/>
+        <w:tabs>
+          <w:tab w:val="clear" w:pos="709"/>
+          <w:tab w:val="left" w:pos="6300" w:leader="none"/>
+        </w:tabs>
+        <w:bidi w:val="0"/>
+        <w:jc w:val="both"/>
+        <w:rPr>
+          <w:rFonts w:ascii="Liberation Sans" w:hAnsi="Liberation Sans"/>
+          <w:b/>
+          <w:bCs/>
+        </w:rPr>
+      </w:pPr>
+      <w:r>
+        <w:rPr>
+          <w:rFonts w:ascii="Liberation Sans" w:hAnsi="Liberation Sans"/>
+          <w:b/>
+          <w:bCs/>
+        </w:rPr>
+        <w:t>Ingresando región nueva</w:t>
+      </w:r>
+    </w:p>
+    <w:p>
+      <w:pPr>
+        <w:pStyle w:val="Normal"/>
+        <w:tabs>
+          <w:tab w:val="clear" w:pos="709"/>
+          <w:tab w:val="left" w:pos="6300" w:leader="none"/>
+        </w:tabs>
+        <w:bidi w:val="0"/>
+        <w:jc w:val="both"/>
+        <w:rPr>
+          <w:rFonts w:ascii="Liberation Sans" w:hAnsi="Liberation Sans"/>
+          <w:b/>
+          <w:bCs/>
+        </w:rPr>
+      </w:pPr>
+      <w:r>
+        <w:rPr>
+          <w:rFonts w:ascii="Liberation Sans" w:hAnsi="Liberation Sans"/>
+          <w:b/>
+          <w:bCs/>
+        </w:rPr>
+        <w:drawing>
+          <wp:anchor behindDoc="0" distT="0" distB="0" distL="0" distR="0" simplePos="0" locked="0" layoutInCell="0" allowOverlap="1" relativeHeight="3">
+            <wp:simplePos x="0" y="0"/>
+            <wp:positionH relativeFrom="column">
+              <wp:posOffset>266065</wp:posOffset>
+            </wp:positionH>
+            <wp:positionV relativeFrom="paragraph">
+              <wp:posOffset>139065</wp:posOffset>
+            </wp:positionV>
+            <wp:extent cx="1833880" cy="1903095"/>
+            <wp:effectExtent l="0" t="0" r="0" b="0"/>
+            <wp:wrapSquare wrapText="largest"/>
+            <wp:docPr id="2" name="Imagen2" descr="" title=""/>
+            <wp:cNvGraphicFramePr>
+              <a:graphicFrameLocks xmlns:a="http://schemas.openxmlformats.org/drawingml/2006/main" noChangeAspect="1"/>
+            </wp:cNvGraphicFramePr>
+            <a:graphic xmlns:a="http://schemas.openxmlformats.org/drawingml/2006/main">
+              <a:graphicData uri="http://schemas.openxmlformats.org/drawingml/2006/picture">
+                <pic:pic xmlns:pic="http://schemas.openxmlformats.org/drawingml/2006/picture">
+                  <pic:nvPicPr>
+                    <pic:cNvPr id="2" name="Imagen2" descr="" title=""/>
+                    <pic:cNvPicPr>
+                      <a:picLocks noChangeAspect="1" noChangeArrowheads="1"/>
+                    </pic:cNvPicPr>
+                  </pic:nvPicPr>
+                  <pic:blipFill>
+                    <a:blip r:embed="rId3"/>
+                    <a:srcRect l="0" t="6611" r="71445" b="41088"/>
+                    <a:stretch>
+                      <a:fillRect/>
+                    </a:stretch>
+                  </pic:blipFill>
+                  <pic:spPr bwMode="auto">
+                    <a:xfrm>
+                      <a:off x="0" y="0"/>
+                      <a:ext cx="1833880" cy="1903095"/>
+                    </a:xfrm>
+                    <a:prstGeom prst="rect">
+                      <a:avLst/>
+                    </a:prstGeom>
+                  </pic:spPr>
+                </pic:pic>
+              </a:graphicData>
+            </a:graphic>
+          </wp:anchor>
+        </w:drawing>
+        <w:drawing>
+          <wp:anchor behindDoc="0" distT="0" distB="0" distL="0" distR="0" simplePos="0" locked="0" layoutInCell="0" allowOverlap="1" relativeHeight="4">
+            <wp:simplePos x="0" y="0"/>
+            <wp:positionH relativeFrom="column">
+              <wp:posOffset>2099310</wp:posOffset>
+            </wp:positionH>
+            <wp:positionV relativeFrom="paragraph">
+              <wp:posOffset>139065</wp:posOffset>
+            </wp:positionV>
+            <wp:extent cx="2237740" cy="1905000"/>
+            <wp:effectExtent l="0" t="0" r="0" b="0"/>
+            <wp:wrapSquare wrapText="largest"/>
+            <wp:docPr id="3" name="Imagen3" descr="" title=""/>
+            <wp:cNvGraphicFramePr>
+              <a:graphicFrameLocks xmlns:a="http://schemas.openxmlformats.org/drawingml/2006/main" noChangeAspect="1"/>
+            </wp:cNvGraphicFramePr>
+            <a:graphic xmlns:a="http://schemas.openxmlformats.org/drawingml/2006/main">
+              <a:graphicData uri="http://schemas.openxmlformats.org/drawingml/2006/picture">
+                <pic:pic xmlns:pic="http://schemas.openxmlformats.org/drawingml/2006/picture">
+                  <pic:nvPicPr>
+                    <pic:cNvPr id="3" name="Imagen3" descr="" title=""/>
+                    <pic:cNvPicPr>
+                      <a:picLocks noChangeAspect="1" noChangeArrowheads="1"/>
+                    </pic:cNvPicPr>
+                  </pic:nvPicPr>
+                  <pic:blipFill>
+                    <a:blip r:embed="rId4"/>
+                    <a:srcRect l="34757" t="13647" r="28677" b="31394"/>
+                    <a:stretch>
+                      <a:fillRect/>
+                    </a:stretch>
+                  </pic:blipFill>
+                  <pic:spPr bwMode="auto">
+                    <a:xfrm>
+                      <a:off x="0" y="0"/>
+                      <a:ext cx="2237740" cy="1905000"/>
+                    </a:xfrm>
+                    <a:prstGeom prst="rect">
+                      <a:avLst/>
+                    </a:prstGeom>
+                  </pic:spPr>
+                </pic:pic>
+              </a:graphicData>
+            </a:graphic>
+          </wp:anchor>
+        </w:drawing>
+      </w:r>
+    </w:p>
+    <w:p>
+      <w:pPr>
+        <w:pStyle w:val="Normal"/>
+        <w:tabs>
+          <w:tab w:val="clear" w:pos="709"/>
+          <w:tab w:val="left" w:pos="6300" w:leader="none"/>
+        </w:tabs>
+        <w:bidi w:val="0"/>
+        <w:jc w:val="both"/>
+        <w:rPr>
+          <w:rFonts w:ascii="Liberation Sans" w:hAnsi="Liberation Sans"/>
+          <w:b/>
+          <w:bCs/>
+        </w:rPr>
+      </w:pPr>
+      <w:r>
+        <w:rPr>
+          <w:rFonts w:ascii="Liberation Sans" w:hAnsi="Liberation Sans"/>
+          <w:b/>
+          <w:bCs/>
+        </w:rPr>
+        <w:t>Eliminando región</w:t>
+      </w:r>
+    </w:p>
+    <w:p>
+      <w:pPr>
+        <w:pStyle w:val="Normal"/>
+        <w:tabs>
+          <w:tab w:val="clear" w:pos="709"/>
+          <w:tab w:val="left" w:pos="6300" w:leader="none"/>
+        </w:tabs>
+        <w:bidi w:val="0"/>
+        <w:jc w:val="both"/>
+        <w:rPr>
+          <w:rFonts w:ascii="Liberation Sans" w:hAnsi="Liberation Sans"/>
+          <w:b/>
+          <w:bCs/>
+        </w:rPr>
+      </w:pPr>
+      <w:r>
+        <w:rPr>
+          <w:rFonts w:ascii="Liberation Sans" w:hAnsi="Liberation Sans"/>
+          <w:b/>
+          <w:bCs/>
+        </w:rPr>
+        <w:drawing>
+          <wp:anchor behindDoc="0" distT="0" distB="0" distL="0" distR="0" simplePos="0" locked="0" layoutInCell="0" allowOverlap="1" relativeHeight="5">
+            <wp:simplePos x="0" y="0"/>
+            <wp:positionH relativeFrom="column">
+              <wp:posOffset>274320</wp:posOffset>
+            </wp:positionH>
+            <wp:positionV relativeFrom="paragraph">
+              <wp:posOffset>71755</wp:posOffset>
+            </wp:positionV>
+            <wp:extent cx="1812925" cy="1668145"/>
+            <wp:effectExtent l="0" t="0" r="0" b="0"/>
+            <wp:wrapSquare wrapText="largest"/>
+            <wp:docPr id="4" name="Imagen4" descr="" title=""/>
+            <wp:cNvGraphicFramePr>
+              <a:graphicFrameLocks xmlns:a="http://schemas.openxmlformats.org/drawingml/2006/main" noChangeAspect="1"/>
+            </wp:cNvGraphicFramePr>
+            <a:graphic xmlns:a="http://schemas.openxmlformats.org/drawingml/2006/main">
+              <a:graphicData uri="http://schemas.openxmlformats.org/drawingml/2006/picture">
+                <pic:pic xmlns:pic="http://schemas.openxmlformats.org/drawingml/2006/picture">
+                  <pic:nvPicPr>
+                    <pic:cNvPr id="4" name="Imagen4" descr="" title=""/>
+                    <pic:cNvPicPr>
+                      <a:picLocks noChangeAspect="1" noChangeArrowheads="1"/>
+                    </pic:cNvPicPr>
+                  </pic:nvPicPr>
+                  <pic:blipFill>
+                    <a:blip r:embed="rId5"/>
+                    <a:srcRect l="-466" t="30096" r="72555" b="24560"/>
+                    <a:stretch>
+                      <a:fillRect/>
+                    </a:stretch>
+                  </pic:blipFill>
+                  <pic:spPr bwMode="auto">
+                    <a:xfrm>
+                      <a:off x="0" y="0"/>
+                      <a:ext cx="1812925" cy="1668145"/>
+                    </a:xfrm>
+                    <a:prstGeom prst="rect">
+                      <a:avLst/>
+                    </a:prstGeom>
+                  </pic:spPr>
+                </pic:pic>
+              </a:graphicData>
+            </a:graphic>
+          </wp:anchor>
+        </w:drawing>
+        <w:drawing>
+          <wp:anchor behindDoc="0" distT="0" distB="0" distL="0" distR="0" simplePos="0" locked="0" layoutInCell="0" allowOverlap="1" relativeHeight="6">
+            <wp:simplePos x="0" y="0"/>
+            <wp:positionH relativeFrom="column">
+              <wp:posOffset>2086610</wp:posOffset>
+            </wp:positionH>
+            <wp:positionV relativeFrom="paragraph">
+              <wp:posOffset>85725</wp:posOffset>
+            </wp:positionV>
+            <wp:extent cx="2328545" cy="1654175"/>
+            <wp:effectExtent l="0" t="0" r="0" b="0"/>
+            <wp:wrapSquare wrapText="largest"/>
+            <wp:docPr id="5" name="Imagen5" descr="" title=""/>
+            <wp:cNvGraphicFramePr>
+              <a:graphicFrameLocks xmlns:a="http://schemas.openxmlformats.org/drawingml/2006/main" noChangeAspect="1"/>
+            </wp:cNvGraphicFramePr>
+            <a:graphic xmlns:a="http://schemas.openxmlformats.org/drawingml/2006/main">
+              <a:graphicData uri="http://schemas.openxmlformats.org/drawingml/2006/picture">
+                <pic:pic xmlns:pic="http://schemas.openxmlformats.org/drawingml/2006/picture">
+                  <pic:nvPicPr>
+                    <pic:cNvPr id="5" name="Imagen5" descr="" title=""/>
+                    <pic:cNvPicPr>
+                      <a:picLocks noChangeAspect="1" noChangeArrowheads="1"/>
+                    </pic:cNvPicPr>
+                  </pic:nvPicPr>
+                  <pic:blipFill>
+                    <a:blip r:embed="rId6"/>
+                    <a:srcRect l="34768" t="13607" r="31881" b="44569"/>
+                    <a:stretch>
+                      <a:fillRect/>
+                    </a:stretch>
+                  </pic:blipFill>
+                  <pic:spPr bwMode="auto">
+                    <a:xfrm>
+                      <a:off x="0" y="0"/>
+                      <a:ext cx="2328545" cy="1654175"/>
+                    </a:xfrm>
+                    <a:prstGeom prst="rect">
+                      <a:avLst/>
+                    </a:prstGeom>
+                  </pic:spPr>
+                </pic:pic>
+              </a:graphicData>
+            </a:graphic>
+          </wp:anchor>
+        </w:drawing>
+      </w:r>
+    </w:p>
+    <w:p>
+      <w:pPr>
+        <w:pStyle w:val="Normal"/>
+        <w:tabs>
+          <w:tab w:val="clear" w:pos="709"/>
+          <w:tab w:val="left" w:pos="6300" w:leader="none"/>
+        </w:tabs>
+        <w:bidi w:val="0"/>
+        <w:jc w:val="both"/>
+        <w:rPr>
+          <w:rFonts w:ascii="Liberation Sans" w:hAnsi="Liberation Sans"/>
+          <w:b/>
+          <w:bCs/>
+        </w:rPr>
+      </w:pPr>
+      <w:r>
+        <mc:AlternateContent>
+          <mc:Choice Requires="wps">
+            <w:drawing>
+              <wp:anchor behindDoc="0" distT="0" distB="0" distL="0" distR="0" simplePos="0" locked="0" layoutInCell="1" allowOverlap="1" relativeHeight="9">
+                <wp:simplePos x="0" y="0"/>
+                <wp:positionH relativeFrom="column">
+                  <wp:posOffset>3366770</wp:posOffset>
+                </wp:positionH>
+                <wp:positionV relativeFrom="paragraph">
+                  <wp:posOffset>17780</wp:posOffset>
+                </wp:positionV>
+                <wp:extent cx="1636395" cy="634365"/>
+                <wp:effectExtent l="0" t="0" r="0" b="0"/>
+                <wp:wrapNone/>
+                <wp:docPr id="6" name="Marco de texto 1"/>
+                <a:graphic xmlns:a="http://schemas.openxmlformats.org/drawingml/2006/main">
+                  <a:graphicData uri="http://schemas.microsoft.com/office/word/2010/wordprocessingShape">
+                    <wps:wsp>
+                      <wps:cNvSpPr txBox="1"/>
+                      <wps:spPr>
+                        <a:xfrm>
+                          <a:off x="0" y="0"/>
+                          <a:ext cx="1636560" cy="634320"/>
+                        </a:xfrm>
+                        <a:prstGeom prst="rect">
+                          <a:avLst/>
+                        </a:prstGeom>
+                        <a:noFill/>
+                        <a:ln w="0">
+                          <a:noFill/>
+                        </a:ln>
+                      </wps:spPr>
+                      <wps:txbx>
+                        <w:txbxContent>
+                          <w:p>
+                            <w:pPr>
+                              <w:overflowPunct w:val="false"/>
+                              <w:bidi w:val="0"/>
+                              <w:rPr/>
+                            </w:pPr>
+                            <w:r>
+                              <w:rPr>
+                                <w:sz w:val="24"/>
+                                <w:b/>
+                                <w:bCs/>
+                                <w:rFonts w:ascii="Liberation Sans" w:hAnsi="Liberation Sans"/>
+                              </w:rPr>
+                              <w:t>Validando datos</w:t>
+                            </w:r>
+                          </w:p>
+                        </w:txbxContent>
+                      </wps:txbx>
+                      <wps:bodyPr wrap="square" lIns="0" rIns="0" tIns="0" bIns="0" anchor="t">
+                        <a:noAutofit/>
+                      </wps:bodyPr>
+                    </wps:wsp>
+                  </a:graphicData>
+                </a:graphic>
+              </wp:anchor>
+            </w:drawing>
+          </mc:Choice>
+          <mc:Fallback>
+            <w:pict>
+              <v:shapetype id="_x0000_t202" coordsize="21600,21600" o:spt="202" path="m,l,21600l21600,21600l21600,xe">
+                <v:stroke joinstyle="miter"/>
+                <v:path gradientshapeok="t" o:connecttype="rect"/>
+              </v:shapetype>
+              <v:shape id="shape_0" ID="Marco de texto 1" stroked="f" o:allowincell="f" style="position:absolute;margin-left:265.1pt;margin-top:1.4pt;width:128.8pt;height:49.9pt;mso-wrap-style:square;v-text-anchor:top" type="_x0000_t202">
+                <v:textbox>
+                  <w:txbxContent>
+                    <w:p>
+                      <w:pPr>
+                        <w:overflowPunct w:val="false"/>
+                        <w:bidi w:val="0"/>
+                        <w:rPr/>
+                      </w:pPr>
+                      <w:r>
+                        <w:rPr>
+                          <w:sz w:val="24"/>
+                          <w:b/>
+                          <w:bCs/>
+                          <w:rFonts w:ascii="Liberation Sans" w:hAnsi="Liberation Sans"/>
+                        </w:rPr>
+                        <w:t>Validando datos</w:t>
+                      </w:r>
+                    </w:p>
+                  </w:txbxContent>
+                </v:textbox>
+                <v:fill o:detectmouseclick="t" on="false"/>
+                <v:stroke color="#3465a4" joinstyle="round" endcap="flat"/>
+                <w10:wrap type="none"/>
+              </v:shape>
+            </w:pict>
+          </mc:Fallback>
+        </mc:AlternateContent>
+      </w:r>
+      <w:r>
+        <w:rPr>
+          <w:rFonts w:ascii="Liberation Sans" w:hAnsi="Liberation Sans"/>
+          <w:b/>
+          <w:bCs/>
+        </w:rPr>
+        <w:t>Mostrando región</w:t>
+      </w:r>
+    </w:p>
+    <w:p>
+      <w:pPr>
+        <w:pStyle w:val="Normal"/>
+        <w:tabs>
+          <w:tab w:val="clear" w:pos="709"/>
+          <w:tab w:val="left" w:pos="6300" w:leader="none"/>
+        </w:tabs>
+        <w:bidi w:val="0"/>
+        <w:jc w:val="both"/>
+        <w:rPr>
+          <w:rFonts w:ascii="Liberation Sans" w:hAnsi="Liberation Sans"/>
+          <w:b/>
+          <w:bCs/>
+        </w:rPr>
+      </w:pPr>
+      <w:r>
+        <w:rPr>
+          <w:rFonts w:ascii="Liberation Sans" w:hAnsi="Liberation Sans"/>
+          <w:b/>
+          <w:bCs/>
+        </w:rPr>
+        <w:drawing>
+          <wp:anchor behindDoc="0" distT="0" distB="0" distL="0" distR="0" simplePos="0" locked="0" layoutInCell="0" allowOverlap="1" relativeHeight="7">
+            <wp:simplePos x="0" y="0"/>
+            <wp:positionH relativeFrom="column">
+              <wp:posOffset>3366770</wp:posOffset>
+            </wp:positionH>
+            <wp:positionV relativeFrom="paragraph">
+              <wp:posOffset>121920</wp:posOffset>
+            </wp:positionV>
+            <wp:extent cx="2170430" cy="2283460"/>
+            <wp:effectExtent l="0" t="0" r="0" b="0"/>
+            <wp:wrapSquare wrapText="largest"/>
+            <wp:docPr id="7" name="Imagen7" descr="" title=""/>
+            <wp:cNvGraphicFramePr>
+              <a:graphicFrameLocks xmlns:a="http://schemas.openxmlformats.org/drawingml/2006/main" noChangeAspect="1"/>
+            </wp:cNvGraphicFramePr>
+            <a:graphic xmlns:a="http://schemas.openxmlformats.org/drawingml/2006/main">
+              <a:graphicData uri="http://schemas.openxmlformats.org/drawingml/2006/picture">
+                <pic:pic xmlns:pic="http://schemas.openxmlformats.org/drawingml/2006/picture">
+                  <pic:nvPicPr>
+                    <pic:cNvPr id="7" name="Imagen7" descr="" title=""/>
+                    <pic:cNvPicPr>
+                      <a:picLocks noChangeAspect="1" noChangeArrowheads="1"/>
+                    </pic:cNvPicPr>
+                  </pic:nvPicPr>
+                  <pic:blipFill>
+                    <a:blip r:embed="rId7"/>
+                    <a:srcRect l="0" t="22750" r="64534" b="11368"/>
+                    <a:stretch>
+                      <a:fillRect/>
+                    </a:stretch>
+                  </pic:blipFill>
+                  <pic:spPr bwMode="auto">
+                    <a:xfrm>
+                      <a:off x="0" y="0"/>
+                      <a:ext cx="2170430" cy="2283460"/>
+                    </a:xfrm>
+                    <a:prstGeom prst="rect">
+                      <a:avLst/>
+                    </a:prstGeom>
+                  </pic:spPr>
+                </pic:pic>
+              </a:graphicData>
+            </a:graphic>
+          </wp:anchor>
+        </w:drawing>
+        <w:drawing>
+          <wp:anchor behindDoc="0" distT="0" distB="0" distL="0" distR="0" simplePos="0" locked="0" layoutInCell="0" allowOverlap="1" relativeHeight="8">
+            <wp:simplePos x="0" y="0"/>
+            <wp:positionH relativeFrom="column">
+              <wp:posOffset>311785</wp:posOffset>
+            </wp:positionH>
+            <wp:positionV relativeFrom="paragraph">
+              <wp:posOffset>75565</wp:posOffset>
+            </wp:positionV>
+            <wp:extent cx="1890395" cy="2400935"/>
+            <wp:effectExtent l="0" t="0" r="0" b="0"/>
+            <wp:wrapSquare wrapText="largest"/>
+            <wp:docPr id="8" name="Imagen6" descr="" title=""/>
+            <wp:cNvGraphicFramePr>
+              <a:graphicFrameLocks xmlns:a="http://schemas.openxmlformats.org/drawingml/2006/main" noChangeAspect="1"/>
+            </wp:cNvGraphicFramePr>
+            <a:graphic xmlns:a="http://schemas.openxmlformats.org/drawingml/2006/main">
+              <a:graphicData uri="http://schemas.openxmlformats.org/drawingml/2006/picture">
+                <pic:pic xmlns:pic="http://schemas.openxmlformats.org/drawingml/2006/picture">
+                  <pic:nvPicPr>
+                    <pic:cNvPr id="8" name="Imagen6" descr="" title=""/>
+                    <pic:cNvPicPr>
+                      <a:picLocks noChangeAspect="1" noChangeArrowheads="1"/>
+                    </pic:cNvPicPr>
+                  </pic:nvPicPr>
+                  <pic:blipFill>
+                    <a:blip r:embed="rId8"/>
+                    <a:srcRect l="0" t="10419" r="69110" b="20304"/>
+                    <a:stretch>
+                      <a:fillRect/>
+                    </a:stretch>
+                  </pic:blipFill>
+                  <pic:spPr bwMode="auto">
+                    <a:xfrm>
+                      <a:off x="0" y="0"/>
+                      <a:ext cx="1890395" cy="2400935"/>
+                    </a:xfrm>
+                    <a:prstGeom prst="rect">
+                      <a:avLst/>
+                    </a:prstGeom>
+                  </pic:spPr>
+                </pic:pic>
+              </a:graphicData>
+            </a:graphic>
+          </wp:anchor>
+        </w:drawing>
+      </w:r>
+    </w:p>
+    <w:p>
+      <w:pPr>
+        <w:pStyle w:val="Normal"/>
+        <w:tabs>
+          <w:tab w:val="clear" w:pos="709"/>
+          <w:tab w:val="left" w:pos="6300" w:leader="none"/>
+        </w:tabs>
+        <w:bidi w:val="0"/>
+        <w:jc w:val="both"/>
+        <w:rPr>
+          <w:rFonts w:ascii="Liberation Sans" w:hAnsi="Liberation Sans"/>
+          <w:b/>
+          <w:bCs/>
+        </w:rPr>
+      </w:pPr>
+      <w:r>
+        <w:rPr>
+          <w:rFonts w:ascii="Liberation Sans" w:hAnsi="Liberation Sans"/>
+          <w:b/>
+          <w:bCs/>
+        </w:rPr>
+      </w:r>
+    </w:p>
+    <w:p>
+      <w:pPr>
+        <w:pStyle w:val="Normal"/>
+        <w:tabs>
+          <w:tab w:val="clear" w:pos="709"/>
+          <w:tab w:val="left" w:pos="6300" w:leader="none"/>
+        </w:tabs>
+        <w:bidi w:val="0"/>
+        <w:jc w:val="both"/>
+        <w:rPr>
+          <w:rFonts w:ascii="Liberation Sans" w:hAnsi="Liberation Sans"/>
+          <w:b/>
+          <w:bCs/>
+        </w:rPr>
+      </w:pPr>
+      <w:r>
+        <w:rPr>
+          <w:rFonts w:ascii="Liberation Sans" w:hAnsi="Liberation Sans"/>
+          <w:b/>
+          <w:bCs/>
+        </w:rPr>
+      </w:r>
+    </w:p>
+    <w:p>
+      <w:pPr>
+        <w:pStyle w:val="Normal"/>
+        <w:tabs>
+          <w:tab w:val="clear" w:pos="709"/>
+          <w:tab w:val="left" w:pos="6300" w:leader="none"/>
+        </w:tabs>
+        <w:bidi w:val="0"/>
+        <w:jc w:val="both"/>
+        <w:rPr>
+          <w:rFonts w:ascii="Liberation Sans" w:hAnsi="Liberation Sans"/>
+          <w:b/>
+          <w:bCs/>
+        </w:rPr>
+      </w:pPr>
+      <w:r>
+        <w:rPr>
+          <w:rFonts w:ascii="Liberation Sans" w:hAnsi="Liberation Sans"/>
+          <w:b/>
+          <w:bCs/>
+        </w:rPr>
+      </w:r>
+    </w:p>
+    <w:p>
+      <w:pPr>
+        <w:pStyle w:val="Normal"/>
+        <w:tabs>
+          <w:tab w:val="clear" w:pos="709"/>
+          <w:tab w:val="left" w:pos="6300" w:leader="none"/>
+        </w:tabs>
+        <w:bidi w:val="0"/>
+        <w:jc w:val="both"/>
+        <w:rPr>
+          <w:rFonts w:ascii="Liberation Sans" w:hAnsi="Liberation Sans"/>
+          <w:b/>
+          <w:bCs/>
+        </w:rPr>
+      </w:pPr>
+      <w:r>
+        <w:rPr>
+          <w:rFonts w:ascii="Liberation Sans" w:hAnsi="Liberation Sans"/>
+          <w:b/>
+          <w:bCs/>
+        </w:rPr>
+      </w:r>
+    </w:p>
+    <w:p>
+      <w:pPr>
+        <w:pStyle w:val="Normal"/>
+        <w:tabs>
+          <w:tab w:val="clear" w:pos="709"/>
+          <w:tab w:val="left" w:pos="6300" w:leader="none"/>
+        </w:tabs>
+        <w:bidi w:val="0"/>
+        <w:jc w:val="both"/>
+        <w:rPr>
+          <w:rFonts w:ascii="Liberation Sans" w:hAnsi="Liberation Sans"/>
+          <w:b/>
+          <w:bCs/>
+        </w:rPr>
+      </w:pPr>
+      <w:r>
+        <w:rPr>
+          <w:rFonts w:ascii="Liberation Sans" w:hAnsi="Liberation Sans"/>
+          <w:b/>
+          <w:bCs/>
+        </w:rPr>
+      </w:r>
+    </w:p>
+    <w:p>
+      <w:pPr>
+        <w:pStyle w:val="Normal"/>
+        <w:tabs>
+          <w:tab w:val="clear" w:pos="709"/>
+          <w:tab w:val="left" w:pos="6300" w:leader="none"/>
+        </w:tabs>
+        <w:bidi w:val="0"/>
+        <w:jc w:val="both"/>
+        <w:rPr>
+          <w:rFonts w:ascii="Liberation Sans" w:hAnsi="Liberation Sans"/>
+          <w:b/>
+          <w:bCs/>
+        </w:rPr>
+      </w:pPr>
+      <w:r>
+        <w:rPr>
+          <w:rFonts w:ascii="Liberation Sans" w:hAnsi="Liberation Sans"/>
+          <w:b/>
+          <w:bCs/>
+        </w:rPr>
+      </w:r>
+    </w:p>
+    <w:p>
+      <w:pPr>
+        <w:pStyle w:val="Normal"/>
+        <w:tabs>
+          <w:tab w:val="clear" w:pos="709"/>
+          <w:tab w:val="left" w:pos="6300" w:leader="none"/>
+        </w:tabs>
+        <w:bidi w:val="0"/>
+        <w:jc w:val="both"/>
+        <w:rPr>
+          <w:rFonts w:ascii="Liberation Sans" w:hAnsi="Liberation Sans"/>
+          <w:b/>
+          <w:bCs/>
+        </w:rPr>
+      </w:pPr>
+      <w:r>
+        <w:rPr>
+          <w:rFonts w:ascii="Liberation Sans" w:hAnsi="Liberation Sans"/>
+          <w:b/>
+          <w:bCs/>
+        </w:rPr>
+      </w:r>
+    </w:p>
+    <w:p>
+      <w:pPr>
+        <w:pStyle w:val="Normal"/>
+        <w:tabs>
+          <w:tab w:val="clear" w:pos="709"/>
+          <w:tab w:val="left" w:pos="6300" w:leader="none"/>
+        </w:tabs>
+        <w:bidi w:val="0"/>
+        <w:jc w:val="both"/>
+        <w:rPr>
+          <w:rFonts w:ascii="Liberation Sans" w:hAnsi="Liberation Sans"/>
+          <w:b/>
+          <w:bCs/>
+        </w:rPr>
+      </w:pPr>
+      <w:r>
+        <w:rPr>
+          <w:rFonts w:ascii="Liberation Sans" w:hAnsi="Liberation Sans"/>
+          <w:b/>
+          <w:bCs/>
+        </w:rPr>
+      </w:r>
+    </w:p>
+    <w:p>
+      <w:pPr>
+        <w:pStyle w:val="Normal"/>
+        <w:tabs>
+          <w:tab w:val="clear" w:pos="709"/>
+          <w:tab w:val="left" w:pos="6300" w:leader="none"/>
+        </w:tabs>
+        <w:bidi w:val="0"/>
+        <w:jc w:val="both"/>
+        <w:rPr>
+          <w:rFonts w:ascii="Liberation Sans" w:hAnsi="Liberation Sans"/>
+          <w:b/>
+          <w:bCs/>
+        </w:rPr>
+      </w:pPr>
+      <w:r>
+        <w:rPr>
+          <w:rFonts w:ascii="Liberation Sans" w:hAnsi="Liberation Sans"/>
+          <w:b/>
+          <w:bCs/>
+        </w:rPr>
+      </w:r>
+    </w:p>
+    <w:p>
+      <w:pPr>
+        <w:pStyle w:val="Normal"/>
+        <w:tabs>
+          <w:tab w:val="clear" w:pos="709"/>
+          <w:tab w:val="left" w:pos="6300" w:leader="none"/>
+        </w:tabs>
+        <w:bidi w:val="0"/>
+        <w:jc w:val="both"/>
+        <w:rPr>
+          <w:rFonts w:ascii="Liberation Sans" w:hAnsi="Liberation Sans"/>
+          <w:b/>
+          <w:bCs/>
+        </w:rPr>
+      </w:pPr>
+      <w:r>
+        <w:rPr>
+          <w:rFonts w:ascii="Liberation Sans" w:hAnsi="Liberation Sans"/>
+          <w:b/>
+          <w:bCs/>
+        </w:rPr>
+      </w:r>
+    </w:p>
+    <w:p>
+      <w:pPr>
+        <w:pStyle w:val="Normal"/>
+        <w:tabs>
+          <w:tab w:val="clear" w:pos="709"/>
+          <w:tab w:val="left" w:pos="6300" w:leader="none"/>
+        </w:tabs>
+        <w:bidi w:val="0"/>
+        <w:jc w:val="both"/>
+        <w:rPr>
+          <w:rFonts w:ascii="Liberation Sans" w:hAnsi="Liberation Sans"/>
+          <w:b/>
+          <w:bCs/>
+        </w:rPr>
+      </w:pPr>
+      <w:r>
+        <w:rPr>
+          <w:rFonts w:ascii="Liberation Sans" w:hAnsi="Liberation Sans"/>
+          <w:b/>
+          <w:bCs/>
+        </w:rPr>
+      </w:r>
+    </w:p>
+    <w:p>
+      <w:pPr>
+        <w:pStyle w:val="Normal"/>
+        <w:tabs>
+          <w:tab w:val="clear" w:pos="709"/>
+          <w:tab w:val="left" w:pos="6300" w:leader="none"/>
+        </w:tabs>
+        <w:bidi w:val="0"/>
+        <w:jc w:val="both"/>
+        <w:rPr>
+          <w:rFonts w:ascii="Liberation Sans" w:hAnsi="Liberation Sans"/>
+          <w:b/>
+          <w:bCs/>
+        </w:rPr>
+      </w:pPr>
+      <w:r>
+        <w:rPr>
+          <w:rFonts w:ascii="Liberation Sans" w:hAnsi="Liberation Sans"/>
+          <w:b/>
+          <w:bCs/>
+        </w:rPr>
+      </w:r>
+    </w:p>
+    <w:p>
+      <w:pPr>
+        <w:pStyle w:val="Normal"/>
+        <w:tabs>
+          <w:tab w:val="clear" w:pos="709"/>
+          <w:tab w:val="left" w:pos="6300" w:leader="none"/>
+        </w:tabs>
+        <w:bidi w:val="0"/>
+        <w:jc w:val="both"/>
+        <w:rPr>
+          <w:rFonts w:ascii="Liberation Sans" w:hAnsi="Liberation Sans"/>
+          <w:b/>
+          <w:bCs/>
+        </w:rPr>
+      </w:pPr>
+      <w:r>
+        <w:rPr>
+          <w:rFonts w:ascii="Liberation Sans" w:hAnsi="Liberation Sans"/>
+          <w:b/>
+          <w:bCs/>
+        </w:rPr>
+      </w:r>
+    </w:p>
+    <w:p>
+      <w:pPr>
+        <w:pStyle w:val="Normal"/>
+        <w:tabs>
+          <w:tab w:val="clear" w:pos="709"/>
+          <w:tab w:val="left" w:pos="6300" w:leader="none"/>
+        </w:tabs>
+        <w:bidi w:val="0"/>
+        <w:jc w:val="both"/>
+        <w:rPr>
+          <w:rFonts w:ascii="Liberation Sans" w:hAnsi="Liberation Sans"/>
+          <w:b/>
+          <w:bCs/>
+        </w:rPr>
+      </w:pPr>
+      <w:r>
+        <w:rPr>
+          <w:rFonts w:ascii="Liberation Sans" w:hAnsi="Liberation Sans"/>
+          <w:b/>
+          <w:bCs/>
+        </w:rPr>
+      </w:r>
+    </w:p>
+    <w:p>
+      <w:pPr>
+        <w:pStyle w:val="Normal"/>
+        <w:tabs>
+          <w:tab w:val="clear" w:pos="709"/>
+          <w:tab w:val="left" w:pos="6300" w:leader="none"/>
+        </w:tabs>
+        <w:bidi w:val="0"/>
+        <w:jc w:val="both"/>
+        <w:rPr>
+          <w:rFonts w:ascii="Liberation Sans" w:hAnsi="Liberation Sans"/>
+          <w:b/>
+          <w:bCs/>
+        </w:rPr>
+      </w:pPr>
+      <w:r>
+        <w:rPr>
+          <w:rFonts w:ascii="Liberation Sans" w:hAnsi="Liberation Sans"/>
+          <w:b/>
+          <w:bCs/>
+        </w:rPr>
+      </w:r>
+    </w:p>
+    <w:p>
+      <w:pPr>
+        <w:pStyle w:val="Normal"/>
+        <w:tabs>
+          <w:tab w:val="clear" w:pos="709"/>
+          <w:tab w:val="left" w:pos="6300" w:leader="none"/>
+        </w:tabs>
+        <w:bidi w:val="0"/>
+        <w:jc w:val="both"/>
+        <w:rPr>
+          <w:rFonts w:ascii="Liberation Sans" w:hAnsi="Liberation Sans"/>
+          <w:b/>
+          <w:bCs/>
+        </w:rPr>
+      </w:pPr>
+      <w:r>
+        <w:rPr>
+          <w:rFonts w:ascii="Liberation Sans" w:hAnsi="Liberation Sans"/>
+          <w:b/>
+          <w:bCs/>
+        </w:rPr>
+      </w:r>
+    </w:p>
+    <w:p>
+      <w:pPr>
+        <w:pStyle w:val="Normal"/>
+        <w:tabs>
+          <w:tab w:val="clear" w:pos="709"/>
+          <w:tab w:val="left" w:pos="6300" w:leader="none"/>
+        </w:tabs>
+        <w:bidi w:val="0"/>
+        <w:jc w:val="both"/>
+        <w:rPr>
+          <w:rFonts w:ascii="Liberation Sans" w:hAnsi="Liberation Sans"/>
+          <w:b/>
+          <w:bCs/>
+        </w:rPr>
+      </w:pPr>
+      <w:r>
+        <w:rPr>
+          <w:rFonts w:ascii="Liberation Sans" w:hAnsi="Liberation Sans"/>
+          <w:b/>
+          <w:bCs/>
+        </w:rPr>
+      </w:r>
+      <w:r>
+        <w:br w:type="page"/>
+      </w:r>
+    </w:p>
+    <w:p>
+      <w:pPr>
+        <w:pStyle w:val="Normal"/>
+        <w:numPr>
+          <w:ilvl w:val="0"/>
+          <w:numId w:val="4"/>
+        </w:numPr>
+        <w:tabs>
+          <w:tab w:val="clear" w:pos="709"/>
+          <w:tab w:val="left" w:pos="6300" w:leader="none"/>
+        </w:tabs>
+        <w:bidi w:val="0"/>
+        <w:jc w:val="both"/>
+        <w:rPr>
+          <w:rFonts w:ascii="Liberation Sans" w:hAnsi="Liberation Sans"/>
+          <w:b/>
+          <w:bCs/>
+        </w:rPr>
+      </w:pPr>
+      <w:r>
+        <w:rPr>
+          <w:rFonts w:ascii="Liberation Sans" w:hAnsi="Liberation Sans"/>
+          <w:b/>
+          <w:bCs/>
+        </w:rPr>
+        <w:t>Gestión de datos climáticos</w:t>
+      </w:r>
+    </w:p>
+    <w:p>
+      <w:pPr>
+        <w:pStyle w:val="Normal"/>
+        <w:tabs>
+          <w:tab w:val="clear" w:pos="709"/>
+          <w:tab w:val="left" w:pos="6300" w:leader="none"/>
+        </w:tabs>
+        <w:bidi w:val="0"/>
+        <w:jc w:val="both"/>
+        <w:rPr>
+          <w:rFonts w:ascii="Liberation Sans" w:hAnsi="Liberation Sans"/>
+          <w:b/>
+          <w:bCs/>
+        </w:rPr>
+      </w:pPr>
+      <w:r>
+        <w:rPr>
+          <w:rFonts w:ascii="Liberation Sans" w:hAnsi="Liberation Sans"/>
+          <w:b/>
+          <w:bCs/>
+        </w:rPr>
+      </w:r>
+    </w:p>
+    <w:p>
+      <w:pPr>
+        <w:pStyle w:val="Normal"/>
+        <w:tabs>
+          <w:tab w:val="clear" w:pos="709"/>
+          <w:tab w:val="left" w:pos="6300" w:leader="none"/>
+        </w:tabs>
+        <w:bidi w:val="0"/>
+        <w:jc w:val="both"/>
+        <w:rPr>
+          <w:rFonts w:ascii="Liberation Sans" w:hAnsi="Liberation Sans"/>
+          <w:b/>
+          <w:bCs/>
+        </w:rPr>
+      </w:pPr>
+      <w:r>
+        <w:rPr>
+          <w:rFonts w:ascii="Liberation Sans" w:hAnsi="Liberation Sans"/>
+          <w:b/>
+          <w:bCs/>
+        </w:rPr>
+        <w:t>Ingresando nuevo lote</w:t>
+      </w:r>
+    </w:p>
+    <w:p>
+      <w:pPr>
+        <w:pStyle w:val="Normal"/>
+        <w:tabs>
+          <w:tab w:val="clear" w:pos="709"/>
+          <w:tab w:val="left" w:pos="6300" w:leader="none"/>
+        </w:tabs>
+        <w:bidi w:val="0"/>
+        <w:jc w:val="both"/>
+        <w:rPr>
+          <w:rFonts w:ascii="Liberation Sans" w:hAnsi="Liberation Sans"/>
+          <w:b/>
+          <w:bCs/>
+        </w:rPr>
+      </w:pPr>
+      <w:r>
+        <w:rPr>
+          <w:rFonts w:ascii="Liberation Sans" w:hAnsi="Liberation Sans"/>
+          <w:b/>
+          <w:bCs/>
+        </w:rPr>
+        <w:drawing>
+          <wp:anchor behindDoc="0" distT="0" distB="0" distL="0" distR="0" simplePos="0" locked="0" layoutInCell="0" allowOverlap="1" relativeHeight="10">
+            <wp:simplePos x="0" y="0"/>
+            <wp:positionH relativeFrom="column">
+              <wp:posOffset>24765</wp:posOffset>
+            </wp:positionH>
+            <wp:positionV relativeFrom="paragraph">
+              <wp:posOffset>68580</wp:posOffset>
+            </wp:positionV>
+            <wp:extent cx="2502535" cy="1761490"/>
+            <wp:effectExtent l="0" t="0" r="0" b="0"/>
+            <wp:wrapSquare wrapText="largest"/>
+            <wp:docPr id="9" name="Imagen8" descr="" title=""/>
+            <wp:cNvGraphicFramePr>
+              <a:graphicFrameLocks xmlns:a="http://schemas.openxmlformats.org/drawingml/2006/main" noChangeAspect="1"/>
+            </wp:cNvGraphicFramePr>
+            <a:graphic xmlns:a="http://schemas.openxmlformats.org/drawingml/2006/main">
+              <a:graphicData uri="http://schemas.openxmlformats.org/drawingml/2006/picture">
+                <pic:pic xmlns:pic="http://schemas.openxmlformats.org/drawingml/2006/picture">
+                  <pic:nvPicPr>
+                    <pic:cNvPr id="9" name="Imagen8" descr="" title=""/>
+                    <pic:cNvPicPr>
+                      <a:picLocks noChangeAspect="1" noChangeArrowheads="1"/>
+                    </pic:cNvPicPr>
+                  </pic:nvPicPr>
+                  <pic:blipFill>
+                    <a:blip r:embed="rId9"/>
+                    <a:srcRect l="0" t="44659" r="75513" b="24910"/>
+                    <a:stretch>
+                      <a:fillRect/>
+                    </a:stretch>
+                  </pic:blipFill>
+                  <pic:spPr bwMode="auto">
+                    <a:xfrm>
+                      <a:off x="0" y="0"/>
+                      <a:ext cx="2502535" cy="1761490"/>
+                    </a:xfrm>
+                    <a:prstGeom prst="rect">
+                      <a:avLst/>
+                    </a:prstGeom>
+                  </pic:spPr>
+                </pic:pic>
+              </a:graphicData>
+            </a:graphic>
+          </wp:anchor>
+        </w:drawing>
+      </w:r>
+    </w:p>
+    <w:p>
+      <w:pPr>
+        <w:pStyle w:val="Normal"/>
+        <w:tabs>
+          <w:tab w:val="clear" w:pos="709"/>
+          <w:tab w:val="left" w:pos="6300" w:leader="none"/>
+        </w:tabs>
+        <w:bidi w:val="0"/>
+        <w:jc w:val="both"/>
+        <w:rPr>
+          <w:rFonts w:ascii="Liberation Sans" w:hAnsi="Liberation Sans"/>
+          <w:b/>
+          <w:bCs/>
+        </w:rPr>
+      </w:pPr>
+      <w:r>
+        <w:rPr>
+          <w:rFonts w:ascii="Liberation Sans" w:hAnsi="Liberation Sans"/>
+          <w:b/>
+          <w:bCs/>
+        </w:rPr>
+      </w:r>
+    </w:p>
+    <w:p>
+      <w:pPr>
+        <w:pStyle w:val="Normal"/>
+        <w:tabs>
+          <w:tab w:val="clear" w:pos="709"/>
+          <w:tab w:val="left" w:pos="6300" w:leader="none"/>
+        </w:tabs>
+        <w:bidi w:val="0"/>
+        <w:jc w:val="both"/>
+        <w:rPr>
+          <w:rFonts w:ascii="Liberation Sans" w:hAnsi="Liberation Sans"/>
+          <w:b/>
+          <w:bCs/>
+        </w:rPr>
+      </w:pPr>
+      <w:r>
+        <w:rPr>
+          <w:rFonts w:ascii="Liberation Sans" w:hAnsi="Liberation Sans"/>
+          <w:b/>
+          <w:bCs/>
+        </w:rPr>
+      </w:r>
+    </w:p>
+    <w:p>
+      <w:pPr>
+        <w:pStyle w:val="Normal"/>
+        <w:tabs>
+          <w:tab w:val="clear" w:pos="709"/>
+          <w:tab w:val="left" w:pos="6300" w:leader="none"/>
+        </w:tabs>
+        <w:bidi w:val="0"/>
+        <w:jc w:val="both"/>
+        <w:rPr>
+          <w:rFonts w:ascii="Liberation Sans" w:hAnsi="Liberation Sans"/>
+          <w:b/>
+          <w:bCs/>
+        </w:rPr>
+      </w:pPr>
+      <w:r>
+        <w:rPr>
+          <w:rFonts w:ascii="Liberation Sans" w:hAnsi="Liberation Sans"/>
+          <w:b/>
+          <w:bCs/>
+        </w:rPr>
+      </w:r>
+    </w:p>
+    <w:p>
+      <w:pPr>
+        <w:pStyle w:val="Normal"/>
+        <w:tabs>
+          <w:tab w:val="clear" w:pos="709"/>
+          <w:tab w:val="left" w:pos="6300" w:leader="none"/>
+        </w:tabs>
+        <w:bidi w:val="0"/>
+        <w:jc w:val="both"/>
+        <w:rPr>
+          <w:rFonts w:ascii="Liberation Sans" w:hAnsi="Liberation Sans"/>
+          <w:b/>
+          <w:bCs/>
+        </w:rPr>
+      </w:pPr>
+      <w:r>
+        <w:rPr>
+          <w:rFonts w:ascii="Liberation Sans" w:hAnsi="Liberation Sans"/>
+          <w:b/>
+          <w:bCs/>
+        </w:rPr>
+      </w:r>
+    </w:p>
+    <w:p>
+      <w:pPr>
+        <w:pStyle w:val="Normal"/>
+        <w:tabs>
+          <w:tab w:val="clear" w:pos="709"/>
+          <w:tab w:val="left" w:pos="6300" w:leader="none"/>
+        </w:tabs>
+        <w:bidi w:val="0"/>
+        <w:jc w:val="both"/>
+        <w:rPr>
+          <w:rFonts w:ascii="Liberation Sans" w:hAnsi="Liberation Sans"/>
+          <w:b/>
+          <w:bCs/>
+        </w:rPr>
+      </w:pPr>
+      <w:r>
+        <w:rPr>
+          <w:rFonts w:ascii="Liberation Sans" w:hAnsi="Liberation Sans"/>
+          <w:b/>
+          <w:bCs/>
+        </w:rPr>
+      </w:r>
+    </w:p>
+    <w:p>
+      <w:pPr>
+        <w:pStyle w:val="Normal"/>
+        <w:tabs>
+          <w:tab w:val="clear" w:pos="709"/>
+          <w:tab w:val="left" w:pos="6300" w:leader="none"/>
+        </w:tabs>
+        <w:bidi w:val="0"/>
+        <w:jc w:val="both"/>
+        <w:rPr>
+          <w:rFonts w:ascii="Liberation Sans" w:hAnsi="Liberation Sans"/>
+          <w:b/>
+          <w:bCs/>
+        </w:rPr>
+      </w:pPr>
+      <w:r>
+        <w:rPr>
+          <w:rFonts w:ascii="Liberation Sans" w:hAnsi="Liberation Sans"/>
+          <w:b/>
+          <w:bCs/>
+        </w:rPr>
+      </w:r>
+    </w:p>
+    <w:p>
+      <w:pPr>
+        <w:pStyle w:val="Normal"/>
+        <w:tabs>
+          <w:tab w:val="clear" w:pos="709"/>
+          <w:tab w:val="left" w:pos="6300" w:leader="none"/>
+        </w:tabs>
+        <w:bidi w:val="0"/>
+        <w:jc w:val="both"/>
+        <w:rPr>
+          <w:rFonts w:ascii="Liberation Sans" w:hAnsi="Liberation Sans"/>
+          <w:b/>
+          <w:bCs/>
+        </w:rPr>
+      </w:pPr>
+      <w:r>
+        <w:rPr>
+          <w:rFonts w:ascii="Liberation Sans" w:hAnsi="Liberation Sans"/>
+          <w:b/>
+          <w:bCs/>
+        </w:rPr>
+      </w:r>
+    </w:p>
+    <w:p>
+      <w:pPr>
+        <w:pStyle w:val="Normal"/>
+        <w:tabs>
+          <w:tab w:val="clear" w:pos="709"/>
+          <w:tab w:val="left" w:pos="6300" w:leader="none"/>
+        </w:tabs>
+        <w:bidi w:val="0"/>
+        <w:jc w:val="both"/>
+        <w:rPr>
+          <w:rFonts w:ascii="Liberation Sans" w:hAnsi="Liberation Sans"/>
+          <w:b/>
+          <w:bCs/>
+        </w:rPr>
+      </w:pPr>
+      <w:r>
+        <w:rPr>
+          <w:rFonts w:ascii="Liberation Sans" w:hAnsi="Liberation Sans"/>
+          <w:b/>
+          <w:bCs/>
+        </w:rPr>
+      </w:r>
+    </w:p>
+    <w:p>
+      <w:pPr>
+        <w:pStyle w:val="Normal"/>
+        <w:tabs>
+          <w:tab w:val="clear" w:pos="709"/>
+          <w:tab w:val="left" w:pos="6300" w:leader="none"/>
+        </w:tabs>
+        <w:bidi w:val="0"/>
+        <w:jc w:val="both"/>
+        <w:rPr>
+          <w:rFonts w:ascii="Liberation Sans" w:hAnsi="Liberation Sans"/>
+          <w:b/>
+          <w:bCs/>
+        </w:rPr>
+      </w:pPr>
+      <w:r>
+        <w:rPr>
+          <w:rFonts w:ascii="Liberation Sans" w:hAnsi="Liberation Sans"/>
+          <w:b/>
+          <w:bCs/>
+        </w:rPr>
+      </w:r>
+    </w:p>
+    <w:p>
+      <w:pPr>
+        <w:pStyle w:val="Normal"/>
+        <w:tabs>
+          <w:tab w:val="clear" w:pos="709"/>
+          <w:tab w:val="left" w:pos="6300" w:leader="none"/>
+        </w:tabs>
+        <w:bidi w:val="0"/>
+        <w:jc w:val="both"/>
+        <w:rPr>
+          <w:rFonts w:ascii="Liberation Sans" w:hAnsi="Liberation Sans"/>
+          <w:b/>
+          <w:bCs/>
+        </w:rPr>
+      </w:pPr>
+      <w:r>
+        <w:rPr>
+          <w:rFonts w:ascii="Liberation Sans" w:hAnsi="Liberation Sans"/>
+          <w:b/>
+          <w:bCs/>
+        </w:rPr>
+        <w:drawing>
+          <wp:anchor behindDoc="0" distT="0" distB="0" distL="0" distR="0" simplePos="0" locked="0" layoutInCell="0" allowOverlap="1" relativeHeight="11">
+            <wp:simplePos x="0" y="0"/>
+            <wp:positionH relativeFrom="column">
+              <wp:posOffset>707390</wp:posOffset>
+            </wp:positionH>
+            <wp:positionV relativeFrom="paragraph">
+              <wp:posOffset>76835</wp:posOffset>
+            </wp:positionV>
+            <wp:extent cx="5003165" cy="3145155"/>
+            <wp:effectExtent l="0" t="0" r="0" b="0"/>
+            <wp:wrapSquare wrapText="largest"/>
+            <wp:docPr id="10" name="Imagen9" descr="" title=""/>
+            <wp:cNvGraphicFramePr>
+              <a:graphicFrameLocks xmlns:a="http://schemas.openxmlformats.org/drawingml/2006/main" noChangeAspect="1"/>
+            </wp:cNvGraphicFramePr>
+            <a:graphic xmlns:a="http://schemas.openxmlformats.org/drawingml/2006/main">
+              <a:graphicData uri="http://schemas.openxmlformats.org/drawingml/2006/picture">
+                <pic:pic xmlns:pic="http://schemas.openxmlformats.org/drawingml/2006/picture">
+                  <pic:nvPicPr>
+                    <pic:cNvPr id="10" name="Imagen9" descr="" title=""/>
+                    <pic:cNvPicPr>
+                      <a:picLocks noChangeAspect="1" noChangeArrowheads="1"/>
+                    </pic:cNvPicPr>
+                  </pic:nvPicPr>
+                  <pic:blipFill>
+                    <a:blip r:embed="rId10"/>
+                    <a:srcRect l="18248" t="9269" r="0" b="0"/>
+                    <a:stretch>
+                      <a:fillRect/>
+                    </a:stretch>
+                  </pic:blipFill>
+                  <pic:spPr bwMode="auto">
+                    <a:xfrm>
+                      <a:off x="0" y="0"/>
+                      <a:ext cx="5003165" cy="3145155"/>
+                    </a:xfrm>
+                    <a:prstGeom prst="rect">
+                      <a:avLst/>
+                    </a:prstGeom>
+                  </pic:spPr>
+                </pic:pic>
+              </a:graphicData>
+            </a:graphic>
+          </wp:anchor>
+        </w:drawing>
+      </w:r>
+    </w:p>
+    <w:p>
+      <w:pPr>
+        <w:pStyle w:val="Normal"/>
+        <w:numPr>
+          <w:ilvl w:val="0"/>
+          <w:numId w:val="4"/>
+        </w:numPr>
+        <w:tabs>
+          <w:tab w:val="clear" w:pos="709"/>
+          <w:tab w:val="left" w:pos="6300" w:leader="none"/>
+        </w:tabs>
+        <w:bidi w:val="0"/>
+        <w:jc w:val="both"/>
+        <w:rPr>
+          <w:rFonts w:ascii="Liberation Sans" w:hAnsi="Liberation Sans"/>
+          <w:b/>
+          <w:bCs/>
+        </w:rPr>
+      </w:pPr>
+      <w:r>
+        <w:rPr>
+          <w:rFonts w:ascii="Liberation Sans" w:hAnsi="Liberation Sans"/>
+          <w:b/>
+          <w:bCs/>
+        </w:rPr>
+        <w:t>Procesamiento de datos</w:t>
+      </w:r>
+    </w:p>
+    <w:p>
+      <w:pPr>
+        <w:pStyle w:val="Normal"/>
+        <w:tabs>
+          <w:tab w:val="clear" w:pos="709"/>
+          <w:tab w:val="left" w:pos="6300" w:leader="none"/>
+        </w:tabs>
+        <w:bidi w:val="0"/>
+        <w:jc w:val="both"/>
+        <w:rPr>
+          <w:rFonts w:ascii="Liberation Sans" w:hAnsi="Liberation Sans"/>
+          <w:b/>
+          <w:bCs/>
+        </w:rPr>
+      </w:pPr>
+      <w:r>
+        <w:rPr>
+          <w:rFonts w:ascii="Liberation Sans" w:hAnsi="Liberation Sans"/>
+          <w:b/>
+          <w:bCs/>
+        </w:rPr>
+      </w:r>
+    </w:p>
+    <w:p>
+      <w:pPr>
+        <w:pStyle w:val="Normal"/>
+        <w:tabs>
+          <w:tab w:val="clear" w:pos="709"/>
+          <w:tab w:val="left" w:pos="6300" w:leader="none"/>
+        </w:tabs>
+        <w:bidi w:val="0"/>
+        <w:jc w:val="both"/>
+        <w:rPr>
+          <w:rFonts w:ascii="Liberation Sans" w:hAnsi="Liberation Sans"/>
+          <w:b/>
+          <w:bCs/>
+        </w:rPr>
+      </w:pPr>
+      <w:r>
+        <w:rPr>
+          <w:rFonts w:ascii="Liberation Sans" w:hAnsi="Liberation Sans"/>
+          <w:b/>
+          <w:bCs/>
+        </w:rPr>
+        <w:t>Completando datos faltantes</w:t>
+      </w:r>
+    </w:p>
+    <w:p>
+      <w:pPr>
+        <w:pStyle w:val="Normal"/>
+        <w:tabs>
+          <w:tab w:val="clear" w:pos="709"/>
+          <w:tab w:val="left" w:pos="6300" w:leader="none"/>
+        </w:tabs>
+        <w:bidi w:val="0"/>
+        <w:jc w:val="both"/>
+        <w:rPr>
+          <w:rFonts w:ascii="Liberation Sans" w:hAnsi="Liberation Sans"/>
+          <w:b/>
+          <w:bCs/>
+        </w:rPr>
+      </w:pPr>
+      <w:r>
+        <w:rPr>
+          <w:rFonts w:ascii="Liberation Sans" w:hAnsi="Liberation Sans"/>
+          <w:b/>
+          <w:bCs/>
+        </w:rPr>
+        <w:drawing>
+          <wp:anchor behindDoc="0" distT="0" distB="0" distL="0" distR="0" simplePos="0" locked="0" layoutInCell="0" allowOverlap="1" relativeHeight="12">
+            <wp:simplePos x="0" y="0"/>
+            <wp:positionH relativeFrom="column">
+              <wp:posOffset>153670</wp:posOffset>
+            </wp:positionH>
+            <wp:positionV relativeFrom="paragraph">
+              <wp:posOffset>98425</wp:posOffset>
+            </wp:positionV>
+            <wp:extent cx="2211705" cy="2374900"/>
+            <wp:effectExtent l="0" t="0" r="0" b="0"/>
+            <wp:wrapSquare wrapText="largest"/>
+            <wp:docPr id="11" name="Imagen10" descr="" title=""/>
+            <wp:cNvGraphicFramePr>
+              <a:graphicFrameLocks xmlns:a="http://schemas.openxmlformats.org/drawingml/2006/main" noChangeAspect="1"/>
+            </wp:cNvGraphicFramePr>
+            <a:graphic xmlns:a="http://schemas.openxmlformats.org/drawingml/2006/main">
+              <a:graphicData uri="http://schemas.openxmlformats.org/drawingml/2006/picture">
+                <pic:pic xmlns:pic="http://schemas.openxmlformats.org/drawingml/2006/picture">
+                  <pic:nvPicPr>
+                    <pic:cNvPr id="11" name="Imagen10" descr="" title=""/>
+                    <pic:cNvPicPr>
+                      <a:picLocks noChangeAspect="1" noChangeArrowheads="1"/>
+                    </pic:cNvPicPr>
+                  </pic:nvPicPr>
+                  <pic:blipFill>
+                    <a:blip r:embed="rId11"/>
+                    <a:srcRect l="0" t="30096" r="75668" b="23774"/>
+                    <a:stretch>
+                      <a:fillRect/>
+                    </a:stretch>
+                  </pic:blipFill>
+                  <pic:spPr bwMode="auto">
+                    <a:xfrm>
+                      <a:off x="0" y="0"/>
+                      <a:ext cx="2211705" cy="2374900"/>
+                    </a:xfrm>
+                    <a:prstGeom prst="rect">
+                      <a:avLst/>
+                    </a:prstGeom>
+                  </pic:spPr>
+                </pic:pic>
+              </a:graphicData>
+            </a:graphic>
+          </wp:anchor>
+        </w:drawing>
+        <w:drawing>
+          <wp:anchor behindDoc="0" distT="0" distB="0" distL="0" distR="0" simplePos="0" locked="0" layoutInCell="0" allowOverlap="1" relativeHeight="13">
+            <wp:simplePos x="0" y="0"/>
+            <wp:positionH relativeFrom="column">
+              <wp:posOffset>2364740</wp:posOffset>
+            </wp:positionH>
+            <wp:positionV relativeFrom="paragraph">
+              <wp:posOffset>98425</wp:posOffset>
+            </wp:positionV>
+            <wp:extent cx="3991610" cy="2486660"/>
+            <wp:effectExtent l="0" t="0" r="0" b="0"/>
+            <wp:wrapSquare wrapText="largest"/>
+            <wp:docPr id="12" name="Imagen11" descr="" title=""/>
+            <wp:cNvGraphicFramePr>
+              <a:graphicFrameLocks xmlns:a="http://schemas.openxmlformats.org/drawingml/2006/main" noChangeAspect="1"/>
+            </wp:cNvGraphicFramePr>
+            <a:graphic xmlns:a="http://schemas.openxmlformats.org/drawingml/2006/main">
+              <a:graphicData uri="http://schemas.openxmlformats.org/drawingml/2006/picture">
+                <pic:pic xmlns:pic="http://schemas.openxmlformats.org/drawingml/2006/picture">
+                  <pic:nvPicPr>
+                    <pic:cNvPr id="12" name="Imagen11" descr="" title=""/>
+                    <pic:cNvPicPr>
+                      <a:picLocks noChangeAspect="1" noChangeArrowheads="1"/>
+                    </pic:cNvPicPr>
+                  </pic:nvPicPr>
+                  <pic:blipFill>
+                    <a:blip r:embed="rId12"/>
+                    <a:srcRect l="20428" t="12475" r="0" b="0"/>
+                    <a:stretch>
+                      <a:fillRect/>
+                    </a:stretch>
+                  </pic:blipFill>
+                  <pic:spPr bwMode="auto">
+                    <a:xfrm>
+                      <a:off x="0" y="0"/>
+                      <a:ext cx="3991610" cy="2486660"/>
+                    </a:xfrm>
+                    <a:prstGeom prst="rect">
+                      <a:avLst/>
+                    </a:prstGeom>
+                  </pic:spPr>
+                </pic:pic>
+              </a:graphicData>
+            </a:graphic>
+          </wp:anchor>
+        </w:drawing>
+      </w:r>
+    </w:p>
+    <w:p>
+      <w:pPr>
+        <w:pStyle w:val="Normal"/>
+        <w:tabs>
+          <w:tab w:val="clear" w:pos="709"/>
+          <w:tab w:val="left" w:pos="6300" w:leader="none"/>
+        </w:tabs>
+        <w:bidi w:val="0"/>
+        <w:jc w:val="both"/>
+        <w:rPr>
+          <w:rFonts w:ascii="Liberation Sans" w:hAnsi="Liberation Sans"/>
+          <w:b/>
+          <w:bCs/>
+        </w:rPr>
+      </w:pPr>
+      <w:r>
+        <w:rPr>
+          <w:rFonts w:ascii="Liberation Sans" w:hAnsi="Liberation Sans"/>
+          <w:b/>
+          <w:bCs/>
+        </w:rPr>
+      </w:r>
+    </w:p>
+    <w:p>
+      <w:pPr>
+        <w:pStyle w:val="Normal"/>
+        <w:tabs>
+          <w:tab w:val="clear" w:pos="709"/>
+          <w:tab w:val="left" w:pos="6300" w:leader="none"/>
+        </w:tabs>
+        <w:bidi w:val="0"/>
+        <w:jc w:val="both"/>
+        <w:rPr>
+          <w:rFonts w:ascii="Liberation Sans" w:hAnsi="Liberation Sans"/>
+          <w:b/>
+          <w:bCs/>
+        </w:rPr>
+      </w:pPr>
+      <w:r>
+        <w:rPr>
+          <w:rFonts w:ascii="Liberation Sans" w:hAnsi="Liberation Sans"/>
+          <w:b/>
+          <w:bCs/>
+        </w:rPr>
+        <w:t>Eliminando datos duplicados</w:t>
+      </w:r>
+    </w:p>
+    <w:p>
+      <w:pPr>
+        <w:pStyle w:val="Normal"/>
+        <w:tabs>
+          <w:tab w:val="clear" w:pos="709"/>
+          <w:tab w:val="left" w:pos="6300" w:leader="none"/>
+        </w:tabs>
+        <w:bidi w:val="0"/>
+        <w:jc w:val="both"/>
+        <w:rPr>
+          <w:rFonts w:ascii="Liberation Sans" w:hAnsi="Liberation Sans"/>
+          <w:b/>
+          <w:bCs/>
+        </w:rPr>
+      </w:pPr>
+      <w:r>
+        <w:rPr>
+          <w:rFonts w:ascii="Liberation Sans" w:hAnsi="Liberation Sans"/>
+          <w:b/>
+          <w:bCs/>
+        </w:rPr>
+        <w:drawing>
+          <wp:anchor behindDoc="0" distT="0" distB="0" distL="0" distR="0" simplePos="0" locked="0" layoutInCell="0" allowOverlap="1" relativeHeight="14">
+            <wp:simplePos x="0" y="0"/>
+            <wp:positionH relativeFrom="column">
+              <wp:posOffset>29845</wp:posOffset>
+            </wp:positionH>
+            <wp:positionV relativeFrom="paragraph">
+              <wp:posOffset>64135</wp:posOffset>
+            </wp:positionV>
+            <wp:extent cx="1519555" cy="3211195"/>
+            <wp:effectExtent l="0" t="0" r="0" b="0"/>
+            <wp:wrapSquare wrapText="largest"/>
+            <wp:docPr id="13" name="Imagen12" descr="" title=""/>
+            <wp:cNvGraphicFramePr>
+              <a:graphicFrameLocks xmlns:a="http://schemas.openxmlformats.org/drawingml/2006/main" noChangeAspect="1"/>
+            </wp:cNvGraphicFramePr>
+            <a:graphic xmlns:a="http://schemas.openxmlformats.org/drawingml/2006/main">
+              <a:graphicData uri="http://schemas.openxmlformats.org/drawingml/2006/picture">
+                <pic:pic xmlns:pic="http://schemas.openxmlformats.org/drawingml/2006/picture">
+                  <pic:nvPicPr>
+                    <pic:cNvPr id="13" name="Imagen12" descr="" title=""/>
+                    <pic:cNvPicPr>
+                      <a:picLocks noChangeAspect="1" noChangeArrowheads="1"/>
+                    </pic:cNvPicPr>
+                  </pic:nvPicPr>
+                  <pic:blipFill>
+                    <a:blip r:embed="rId13"/>
+                    <a:srcRect l="17557" t="8371" r="57884" b="0"/>
+                    <a:stretch>
+                      <a:fillRect/>
+                    </a:stretch>
+                  </pic:blipFill>
+                  <pic:spPr bwMode="auto">
+                    <a:xfrm>
+                      <a:off x="0" y="0"/>
+                      <a:ext cx="1519555" cy="3211195"/>
+                    </a:xfrm>
+                    <a:prstGeom prst="rect">
+                      <a:avLst/>
+                    </a:prstGeom>
+                  </pic:spPr>
+                </pic:pic>
+              </a:graphicData>
+            </a:graphic>
+          </wp:anchor>
+        </w:drawing>
+        <w:drawing>
+          <wp:anchor behindDoc="0" distT="0" distB="0" distL="0" distR="0" simplePos="0" locked="0" layoutInCell="0" allowOverlap="1" relativeHeight="15">
+            <wp:simplePos x="0" y="0"/>
+            <wp:positionH relativeFrom="column">
+              <wp:posOffset>1548765</wp:posOffset>
+            </wp:positionH>
+            <wp:positionV relativeFrom="paragraph">
+              <wp:posOffset>64135</wp:posOffset>
+            </wp:positionV>
+            <wp:extent cx="2763520" cy="2286635"/>
+            <wp:effectExtent l="0" t="0" r="0" b="0"/>
+            <wp:wrapSquare wrapText="largest"/>
+            <wp:docPr id="14" name="Imagen13" descr="" title=""/>
+            <wp:cNvGraphicFramePr>
+              <a:graphicFrameLocks xmlns:a="http://schemas.openxmlformats.org/drawingml/2006/main" noChangeAspect="1"/>
+            </wp:cNvGraphicFramePr>
+            <a:graphic xmlns:a="http://schemas.openxmlformats.org/drawingml/2006/main">
+              <a:graphicData uri="http://schemas.openxmlformats.org/drawingml/2006/picture">
+                <pic:pic xmlns:pic="http://schemas.openxmlformats.org/drawingml/2006/picture">
+                  <pic:nvPicPr>
+                    <pic:cNvPr id="14" name="Imagen13" descr="" title=""/>
+                    <pic:cNvPicPr>
+                      <a:picLocks noChangeAspect="1" noChangeArrowheads="1"/>
+                    </pic:cNvPicPr>
+                  </pic:nvPicPr>
+                  <pic:blipFill>
+                    <a:blip r:embed="rId14"/>
+                    <a:srcRect l="-292" t="37406" r="73096" b="22858"/>
+                    <a:stretch>
+                      <a:fillRect/>
+                    </a:stretch>
+                  </pic:blipFill>
+                  <pic:spPr bwMode="auto">
+                    <a:xfrm>
+                      <a:off x="0" y="0"/>
+                      <a:ext cx="2763520" cy="2286635"/>
+                    </a:xfrm>
+                    <a:prstGeom prst="rect">
+                      <a:avLst/>
+                    </a:prstGeom>
+                  </pic:spPr>
+                </pic:pic>
+              </a:graphicData>
+            </a:graphic>
+          </wp:anchor>
+        </w:drawing>
+        <w:drawing>
+          <wp:anchor behindDoc="0" distT="0" distB="0" distL="0" distR="0" simplePos="0" locked="0" layoutInCell="0" allowOverlap="1" relativeHeight="16">
+            <wp:simplePos x="0" y="0"/>
+            <wp:positionH relativeFrom="column">
+              <wp:posOffset>4311650</wp:posOffset>
+            </wp:positionH>
+            <wp:positionV relativeFrom="paragraph">
+              <wp:posOffset>64135</wp:posOffset>
+            </wp:positionV>
+            <wp:extent cx="1267460" cy="3425190"/>
+            <wp:effectExtent l="0" t="0" r="0" b="0"/>
+            <wp:wrapSquare wrapText="largest"/>
+            <wp:docPr id="15" name="Imagen14" descr="" title=""/>
+            <wp:cNvGraphicFramePr>
+              <a:graphicFrameLocks xmlns:a="http://schemas.openxmlformats.org/drawingml/2006/main" noChangeAspect="1"/>
+            </wp:cNvGraphicFramePr>
+            <a:graphic xmlns:a="http://schemas.openxmlformats.org/drawingml/2006/main">
+              <a:graphicData uri="http://schemas.openxmlformats.org/drawingml/2006/picture">
+                <pic:pic xmlns:pic="http://schemas.openxmlformats.org/drawingml/2006/picture">
+                  <pic:nvPicPr>
+                    <pic:cNvPr id="15" name="Imagen14" descr="" title=""/>
+                    <pic:cNvPicPr>
+                      <a:picLocks noChangeAspect="1" noChangeArrowheads="1"/>
+                    </pic:cNvPicPr>
+                  </pic:nvPicPr>
+                  <pic:blipFill>
+                    <a:blip r:embed="rId15"/>
+                    <a:srcRect l="19700" t="8684" r="63279" b="10145"/>
+                    <a:stretch>
+                      <a:fillRect/>
+                    </a:stretch>
+                  </pic:blipFill>
+                  <pic:spPr bwMode="auto">
+                    <a:xfrm>
+                      <a:off x="0" y="0"/>
+                      <a:ext cx="1267460" cy="3425190"/>
+                    </a:xfrm>
+                    <a:prstGeom prst="rect">
+                      <a:avLst/>
+                    </a:prstGeom>
+                  </pic:spPr>
+                </pic:pic>
+              </a:graphicData>
+            </a:graphic>
+          </wp:anchor>
+        </w:drawing>
+      </w:r>
+    </w:p>
+    <w:p>
+      <w:pPr>
+        <w:pStyle w:val="Normal"/>
+        <w:tabs>
+          <w:tab w:val="clear" w:pos="709"/>
+          <w:tab w:val="left" w:pos="6300" w:leader="none"/>
+        </w:tabs>
+        <w:bidi w:val="0"/>
+        <w:jc w:val="both"/>
+        <w:rPr>
+          <w:rFonts w:ascii="Liberation Sans" w:hAnsi="Liberation Sans"/>
+          <w:b/>
+          <w:bCs/>
+        </w:rPr>
+      </w:pPr>
+      <w:r>
+        <w:rPr>
+          <w:rFonts w:ascii="Liberation Sans" w:hAnsi="Liberation Sans"/>
+          <w:b/>
+          <w:bCs/>
+        </w:rPr>
+      </w:r>
+    </w:p>
+    <w:p>
+      <w:pPr>
+        <w:pStyle w:val="Normal"/>
+        <w:tabs>
+          <w:tab w:val="clear" w:pos="709"/>
+          <w:tab w:val="left" w:pos="6300" w:leader="none"/>
+        </w:tabs>
+        <w:bidi w:val="0"/>
+        <w:jc w:val="both"/>
+        <w:rPr>
+          <w:rFonts w:ascii="Liberation Sans" w:hAnsi="Liberation Sans"/>
+          <w:b/>
+          <w:bCs/>
+        </w:rPr>
+      </w:pPr>
+      <w:r>
+        <w:rPr>
+          <w:rFonts w:ascii="Liberation Sans" w:hAnsi="Liberation Sans"/>
+          <w:b/>
+          <w:bCs/>
+        </w:rPr>
+      </w:r>
+    </w:p>
+    <w:p>
+      <w:pPr>
+        <w:pStyle w:val="Normal"/>
+        <w:tabs>
+          <w:tab w:val="clear" w:pos="709"/>
+          <w:tab w:val="left" w:pos="6300" w:leader="none"/>
+        </w:tabs>
+        <w:bidi w:val="0"/>
+        <w:jc w:val="both"/>
+        <w:rPr>
+          <w:rFonts w:ascii="Liberation Sans" w:hAnsi="Liberation Sans"/>
+          <w:b/>
+          <w:bCs/>
+        </w:rPr>
+      </w:pPr>
+      <w:r>
+        <w:rPr>
+          <w:rFonts w:ascii="Liberation Sans" w:hAnsi="Liberation Sans"/>
+          <w:b/>
+          <w:bCs/>
+        </w:rPr>
+      </w:r>
+    </w:p>
+    <w:p>
+      <w:pPr>
+        <w:pStyle w:val="Normal"/>
+        <w:numPr>
+          <w:ilvl w:val="0"/>
+          <w:numId w:val="0"/>
+        </w:numPr>
+        <w:tabs>
+          <w:tab w:val="clear" w:pos="709"/>
+          <w:tab w:val="left" w:pos="7020" w:leader="none"/>
+        </w:tabs>
+        <w:bidi w:val="0"/>
+        <w:ind w:hanging="0" w:start="720"/>
+        <w:jc w:val="both"/>
+        <w:rPr>
+          <w:rFonts w:ascii="Liberation Sans" w:hAnsi="Liberation Sans"/>
+          <w:b/>
+          <w:bCs/>
+        </w:rPr>
+      </w:pPr>
+      <w:r>
+        <w:rPr>
+          <w:rFonts w:ascii="Liberation Sans" w:hAnsi="Liberation Sans"/>
+          <w:b/>
+          <w:bCs/>
+        </w:rPr>
+      </w:r>
+    </w:p>
+    <w:p>
+      <w:pPr>
+        <w:pStyle w:val="Normal"/>
+        <w:tabs>
+          <w:tab w:val="clear" w:pos="709"/>
+          <w:tab w:val="left" w:pos="6300" w:leader="none"/>
+        </w:tabs>
+        <w:bidi w:val="0"/>
+        <w:jc w:val="both"/>
+        <w:rPr>
+          <w:rFonts w:ascii="Liberation Sans" w:hAnsi="Liberation Sans"/>
+          <w:b/>
+          <w:bCs/>
+        </w:rPr>
+      </w:pPr>
+      <w:r>
+        <w:rPr>
+          <w:rFonts w:ascii="Liberation Sans" w:hAnsi="Liberation Sans"/>
+          <w:b/>
+          <w:bCs/>
+        </w:rPr>
+      </w:r>
+    </w:p>
+    <w:p>
+      <w:pPr>
+        <w:pStyle w:val="Normal"/>
+        <w:tabs>
+          <w:tab w:val="clear" w:pos="709"/>
+          <w:tab w:val="left" w:pos="6300" w:leader="none"/>
+        </w:tabs>
+        <w:bidi w:val="0"/>
+        <w:jc w:val="both"/>
+        <w:rPr>
+          <w:rFonts w:ascii="Liberation Sans" w:hAnsi="Liberation Sans"/>
+          <w:b/>
+          <w:bCs/>
+        </w:rPr>
+      </w:pPr>
+      <w:r>
+        <w:rPr>
+          <w:rFonts w:ascii="Liberation Sans" w:hAnsi="Liberation Sans"/>
+          <w:b/>
+          <w:bCs/>
+        </w:rPr>
+      </w:r>
+    </w:p>
+    <w:p>
+      <w:pPr>
+        <w:pStyle w:val="Normal"/>
+        <w:tabs>
+          <w:tab w:val="clear" w:pos="709"/>
+          <w:tab w:val="left" w:pos="6300" w:leader="none"/>
+        </w:tabs>
+        <w:bidi w:val="0"/>
+        <w:jc w:val="both"/>
+        <w:rPr>
+          <w:rFonts w:ascii="Liberation Sans" w:hAnsi="Liberation Sans"/>
+          <w:b/>
+          <w:bCs/>
+        </w:rPr>
+      </w:pPr>
+      <w:r>
+        <w:rPr>
+          <w:rFonts w:ascii="Liberation Sans" w:hAnsi="Liberation Sans"/>
+          <w:b/>
+          <w:bCs/>
+        </w:rPr>
+      </w:r>
+    </w:p>
+    <w:p>
+      <w:pPr>
+        <w:pStyle w:val="Normal"/>
+        <w:tabs>
+          <w:tab w:val="clear" w:pos="709"/>
+          <w:tab w:val="left" w:pos="6300" w:leader="none"/>
+        </w:tabs>
+        <w:bidi w:val="0"/>
+        <w:jc w:val="both"/>
+        <w:rPr>
+          <w:rFonts w:ascii="Liberation Sans" w:hAnsi="Liberation Sans"/>
+          <w:b/>
+          <w:bCs/>
+        </w:rPr>
+      </w:pPr>
+      <w:r>
+        <w:rPr>
+          <w:rFonts w:ascii="Liberation Sans" w:hAnsi="Liberation Sans"/>
+          <w:b/>
+          <w:bCs/>
+        </w:rPr>
+      </w:r>
+    </w:p>
+    <w:p>
+      <w:pPr>
+        <w:pStyle w:val="Normal"/>
+        <w:tabs>
+          <w:tab w:val="clear" w:pos="709"/>
+          <w:tab w:val="left" w:pos="6300" w:leader="none"/>
+        </w:tabs>
+        <w:bidi w:val="0"/>
+        <w:jc w:val="both"/>
+        <w:rPr>
+          <w:rFonts w:ascii="Liberation Sans" w:hAnsi="Liberation Sans"/>
+          <w:b/>
+          <w:bCs/>
+        </w:rPr>
+      </w:pPr>
+      <w:r>
+        <w:rPr>
+          <w:rFonts w:ascii="Liberation Sans" w:hAnsi="Liberation Sans"/>
+          <w:b/>
+          <w:bCs/>
+        </w:rPr>
+      </w:r>
+    </w:p>
+    <w:p>
+      <w:pPr>
+        <w:pStyle w:val="Normal"/>
+        <w:tabs>
+          <w:tab w:val="clear" w:pos="709"/>
+          <w:tab w:val="left" w:pos="6300" w:leader="none"/>
+        </w:tabs>
+        <w:bidi w:val="0"/>
+        <w:jc w:val="both"/>
+        <w:rPr>
+          <w:rFonts w:ascii="Liberation Sans" w:hAnsi="Liberation Sans"/>
+          <w:b/>
+          <w:bCs/>
+        </w:rPr>
+      </w:pPr>
+      <w:r>
+        <w:rPr>
+          <w:rFonts w:ascii="Liberation Sans" w:hAnsi="Liberation Sans"/>
+          <w:b/>
+          <w:bCs/>
+        </w:rPr>
+      </w:r>
+    </w:p>
+    <w:p>
+      <w:pPr>
+        <w:pStyle w:val="Normal"/>
+        <w:tabs>
+          <w:tab w:val="clear" w:pos="709"/>
+          <w:tab w:val="left" w:pos="6300" w:leader="none"/>
+        </w:tabs>
+        <w:bidi w:val="0"/>
+        <w:jc w:val="both"/>
+        <w:rPr>
+          <w:rFonts w:ascii="Liberation Sans" w:hAnsi="Liberation Sans"/>
+          <w:b/>
+          <w:bCs/>
+        </w:rPr>
+      </w:pPr>
+      <w:r>
+        <w:rPr>
+          <w:rFonts w:ascii="Liberation Sans" w:hAnsi="Liberation Sans"/>
+          <w:b/>
+          <w:bCs/>
+        </w:rPr>
+      </w:r>
+    </w:p>
+    <w:p>
+      <w:pPr>
+        <w:pStyle w:val="Normal"/>
+        <w:tabs>
+          <w:tab w:val="clear" w:pos="709"/>
+          <w:tab w:val="left" w:pos="6300" w:leader="none"/>
+        </w:tabs>
+        <w:bidi w:val="0"/>
+        <w:jc w:val="both"/>
+        <w:rPr>
+          <w:rFonts w:ascii="Liberation Sans" w:hAnsi="Liberation Sans"/>
+          <w:b/>
+          <w:bCs/>
+        </w:rPr>
+      </w:pPr>
+      <w:r>
+        <w:rPr>
+          <w:rFonts w:ascii="Liberation Sans" w:hAnsi="Liberation Sans"/>
+          <w:b/>
+          <w:bCs/>
+        </w:rPr>
+      </w:r>
+    </w:p>
+    <w:p>
+      <w:pPr>
+        <w:pStyle w:val="Normal"/>
+        <w:tabs>
+          <w:tab w:val="clear" w:pos="709"/>
+          <w:tab w:val="left" w:pos="6300" w:leader="none"/>
+        </w:tabs>
+        <w:bidi w:val="0"/>
+        <w:jc w:val="both"/>
+        <w:rPr>
+          <w:rFonts w:ascii="Liberation Sans" w:hAnsi="Liberation Sans"/>
+          <w:b/>
+          <w:bCs/>
+        </w:rPr>
+      </w:pPr>
+      <w:r>
+        <w:rPr>
+          <w:rFonts w:ascii="Liberation Sans" w:hAnsi="Liberation Sans"/>
+          <w:b/>
+          <w:bCs/>
+        </w:rPr>
+      </w:r>
+    </w:p>
+    <w:p>
+      <w:pPr>
+        <w:pStyle w:val="Normal"/>
+        <w:tabs>
+          <w:tab w:val="clear" w:pos="709"/>
+          <w:tab w:val="left" w:pos="6300" w:leader="none"/>
+        </w:tabs>
+        <w:bidi w:val="0"/>
+        <w:jc w:val="both"/>
+        <w:rPr>
+          <w:rFonts w:ascii="Liberation Sans" w:hAnsi="Liberation Sans"/>
+          <w:b/>
+          <w:bCs/>
+        </w:rPr>
+      </w:pPr>
+      <w:r>
+        <w:rPr>
+          <w:rFonts w:ascii="Liberation Sans" w:hAnsi="Liberation Sans"/>
+          <w:b/>
+          <w:bCs/>
+        </w:rPr>
+      </w:r>
+    </w:p>
+    <w:p>
+      <w:pPr>
+        <w:pStyle w:val="Normal"/>
+        <w:tabs>
+          <w:tab w:val="clear" w:pos="709"/>
+          <w:tab w:val="left" w:pos="6300" w:leader="none"/>
+        </w:tabs>
+        <w:bidi w:val="0"/>
+        <w:jc w:val="both"/>
+        <w:rPr>
+          <w:rFonts w:ascii="Liberation Sans" w:hAnsi="Liberation Sans"/>
+          <w:b/>
+          <w:bCs/>
+        </w:rPr>
+      </w:pPr>
+      <w:r>
+        <w:rPr>
+          <w:rFonts w:ascii="Liberation Sans" w:hAnsi="Liberation Sans"/>
+          <w:b/>
+          <w:bCs/>
+        </w:rPr>
+      </w:r>
+    </w:p>
+    <w:p>
+      <w:pPr>
+        <w:pStyle w:val="Normal"/>
+        <w:tabs>
+          <w:tab w:val="clear" w:pos="709"/>
+          <w:tab w:val="left" w:pos="6300" w:leader="none"/>
+        </w:tabs>
+        <w:bidi w:val="0"/>
+        <w:jc w:val="both"/>
+        <w:rPr>
+          <w:rFonts w:ascii="Liberation Sans" w:hAnsi="Liberation Sans"/>
+          <w:b/>
+          <w:bCs/>
+        </w:rPr>
+      </w:pPr>
+      <w:r>
+        <w:rPr>
+          <w:rFonts w:ascii="Liberation Sans" w:hAnsi="Liberation Sans"/>
+          <w:b/>
+          <w:bCs/>
+        </w:rPr>
+      </w:r>
+    </w:p>
+    <w:p>
+      <w:pPr>
+        <w:pStyle w:val="Normal"/>
+        <w:tabs>
+          <w:tab w:val="clear" w:pos="709"/>
+          <w:tab w:val="left" w:pos="6300" w:leader="none"/>
+        </w:tabs>
+        <w:bidi w:val="0"/>
+        <w:jc w:val="both"/>
+        <w:rPr>
+          <w:rFonts w:ascii="Liberation Sans" w:hAnsi="Liberation Sans"/>
+          <w:b/>
+          <w:bCs/>
+        </w:rPr>
+      </w:pPr>
+      <w:r>
+        <w:rPr>
+          <w:rFonts w:ascii="Liberation Sans" w:hAnsi="Liberation Sans"/>
+          <w:b/>
+          <w:bCs/>
+        </w:rPr>
+      </w:r>
+    </w:p>
+    <w:p>
+      <w:pPr>
+        <w:pStyle w:val="Normal"/>
+        <w:tabs>
+          <w:tab w:val="clear" w:pos="709"/>
+          <w:tab w:val="left" w:pos="6300" w:leader="none"/>
+        </w:tabs>
+        <w:bidi w:val="0"/>
+        <w:jc w:val="both"/>
+        <w:rPr>
+          <w:rFonts w:ascii="Liberation Sans" w:hAnsi="Liberation Sans"/>
+          <w:b/>
+          <w:bCs/>
+        </w:rPr>
+      </w:pPr>
+      <w:r>
+        <w:rPr>
+          <w:rFonts w:ascii="Liberation Sans" w:hAnsi="Liberation Sans"/>
+          <w:b/>
+          <w:bCs/>
+        </w:rPr>
+      </w:r>
+    </w:p>
+    <w:p>
+      <w:pPr>
+        <w:pStyle w:val="Normal"/>
+        <w:tabs>
+          <w:tab w:val="clear" w:pos="709"/>
+          <w:tab w:val="left" w:pos="6300" w:leader="none"/>
+        </w:tabs>
+        <w:bidi w:val="0"/>
+        <w:jc w:val="both"/>
+        <w:rPr>
+          <w:rFonts w:ascii="Liberation Sans" w:hAnsi="Liberation Sans"/>
+          <w:b/>
+          <w:bCs/>
+        </w:rPr>
+      </w:pPr>
+      <w:r>
+        <w:rPr>
+          <w:rFonts w:ascii="Liberation Sans" w:hAnsi="Liberation Sans"/>
+          <w:b/>
+          <w:bCs/>
+        </w:rPr>
+      </w:r>
+    </w:p>
+    <w:p>
+      <w:pPr>
+        <w:pStyle w:val="Normal"/>
+        <w:tabs>
+          <w:tab w:val="clear" w:pos="709"/>
+          <w:tab w:val="left" w:pos="6300" w:leader="none"/>
+        </w:tabs>
+        <w:bidi w:val="0"/>
+        <w:jc w:val="both"/>
+        <w:rPr>
+          <w:rFonts w:ascii="Liberation Sans" w:hAnsi="Liberation Sans"/>
+          <w:b/>
+          <w:bCs/>
+        </w:rPr>
+      </w:pPr>
+      <w:r>
+        <w:rPr>
+          <w:rFonts w:ascii="Liberation Sans" w:hAnsi="Liberation Sans"/>
+          <w:b/>
+          <w:bCs/>
+        </w:rPr>
+      </w:r>
+    </w:p>
+    <w:p>
+      <w:pPr>
+        <w:pStyle w:val="Normal"/>
+        <w:tabs>
+          <w:tab w:val="clear" w:pos="709"/>
+          <w:tab w:val="left" w:pos="6300" w:leader="none"/>
+        </w:tabs>
+        <w:bidi w:val="0"/>
+        <w:jc w:val="both"/>
+        <w:rPr>
+          <w:rFonts w:ascii="Liberation Sans" w:hAnsi="Liberation Sans"/>
+          <w:b/>
+          <w:bCs/>
+        </w:rPr>
+      </w:pPr>
+      <w:r>
+        <w:rPr>
+          <w:rFonts w:ascii="Liberation Sans" w:hAnsi="Liberation Sans"/>
+          <w:b/>
+          <w:bCs/>
+        </w:rPr>
+      </w:r>
+    </w:p>
+    <w:p>
+      <w:pPr>
+        <w:pStyle w:val="Normal"/>
+        <w:tabs>
+          <w:tab w:val="clear" w:pos="709"/>
+          <w:tab w:val="left" w:pos="6300" w:leader="none"/>
+        </w:tabs>
+        <w:bidi w:val="0"/>
+        <w:jc w:val="both"/>
+        <w:rPr>
+          <w:rFonts w:ascii="Liberation Sans" w:hAnsi="Liberation Sans"/>
+          <w:b/>
+          <w:bCs/>
+        </w:rPr>
+      </w:pPr>
+      <w:r>
+        <w:rPr>
+          <w:rFonts w:ascii="Liberation Sans" w:hAnsi="Liberation Sans"/>
+          <w:b/>
+          <w:bCs/>
+        </w:rPr>
+        <w:t>Eliminando valores atípicos</w:t>
+      </w:r>
+    </w:p>
+    <w:p>
+      <w:pPr>
+        <w:pStyle w:val="Normal"/>
+        <w:tabs>
+          <w:tab w:val="clear" w:pos="709"/>
+          <w:tab w:val="left" w:pos="6300" w:leader="none"/>
+        </w:tabs>
+        <w:bidi w:val="0"/>
+        <w:jc w:val="both"/>
+        <w:rPr>
+          <w:rFonts w:ascii="Liberation Sans" w:hAnsi="Liberation Sans"/>
+          <w:b/>
+          <w:bCs/>
+        </w:rPr>
+      </w:pPr>
+      <w:r>
+        <w:rPr>
+          <w:rFonts w:ascii="Liberation Sans" w:hAnsi="Liberation Sans"/>
+          <w:b/>
+          <w:bCs/>
+        </w:rPr>
+        <w:drawing>
+          <wp:anchor behindDoc="0" distT="0" distB="0" distL="0" distR="0" simplePos="0" locked="0" layoutInCell="0" allowOverlap="1" relativeHeight="17">
+            <wp:simplePos x="0" y="0"/>
+            <wp:positionH relativeFrom="column">
+              <wp:posOffset>742315</wp:posOffset>
+            </wp:positionH>
+            <wp:positionV relativeFrom="paragraph">
+              <wp:posOffset>168910</wp:posOffset>
+            </wp:positionV>
+            <wp:extent cx="1039495" cy="2753995"/>
+            <wp:effectExtent l="0" t="0" r="0" b="0"/>
+            <wp:wrapSquare wrapText="largest"/>
+            <wp:docPr id="16" name="Imagen15" descr="" title=""/>
+            <wp:cNvGraphicFramePr>
+              <a:graphicFrameLocks xmlns:a="http://schemas.openxmlformats.org/drawingml/2006/main" noChangeAspect="1"/>
+            </wp:cNvGraphicFramePr>
+            <a:graphic xmlns:a="http://schemas.openxmlformats.org/drawingml/2006/main">
+              <a:graphicData uri="http://schemas.openxmlformats.org/drawingml/2006/picture">
+                <pic:pic xmlns:pic="http://schemas.openxmlformats.org/drawingml/2006/picture">
+                  <pic:nvPicPr>
+                    <pic:cNvPr id="16" name="Imagen15" descr="" title=""/>
+                    <pic:cNvPicPr>
+                      <a:picLocks noChangeAspect="1" noChangeArrowheads="1"/>
+                    </pic:cNvPicPr>
+                  </pic:nvPicPr>
+                  <pic:blipFill>
+                    <a:blip r:embed="rId16"/>
+                    <a:srcRect l="18252" t="11007" r="64761" b="9543"/>
+                    <a:stretch>
+                      <a:fillRect/>
+                    </a:stretch>
+                  </pic:blipFill>
+                  <pic:spPr bwMode="auto">
+                    <a:xfrm>
+                      <a:off x="0" y="0"/>
+                      <a:ext cx="1039495" cy="2753995"/>
+                    </a:xfrm>
+                    <a:prstGeom prst="rect">
+                      <a:avLst/>
+                    </a:prstGeom>
+                  </pic:spPr>
+                </pic:pic>
+              </a:graphicData>
+            </a:graphic>
+          </wp:anchor>
+        </w:drawing>
+        <w:drawing>
+          <wp:anchor behindDoc="0" distT="0" distB="0" distL="0" distR="0" simplePos="0" locked="0" layoutInCell="0" allowOverlap="1" relativeHeight="18">
+            <wp:simplePos x="0" y="0"/>
+            <wp:positionH relativeFrom="column">
+              <wp:posOffset>1781175</wp:posOffset>
+            </wp:positionH>
+            <wp:positionV relativeFrom="paragraph">
+              <wp:posOffset>168910</wp:posOffset>
+            </wp:positionV>
+            <wp:extent cx="2851150" cy="2754630"/>
+            <wp:effectExtent l="0" t="0" r="0" b="0"/>
+            <wp:wrapSquare wrapText="largest"/>
+            <wp:docPr id="17" name="Imagen16" descr="" title=""/>
+            <wp:cNvGraphicFramePr>
+              <a:graphicFrameLocks xmlns:a="http://schemas.openxmlformats.org/drawingml/2006/main" noChangeAspect="1"/>
+            </wp:cNvGraphicFramePr>
+            <a:graphic xmlns:a="http://schemas.openxmlformats.org/drawingml/2006/main">
+              <a:graphicData uri="http://schemas.openxmlformats.org/drawingml/2006/picture">
+                <pic:pic xmlns:pic="http://schemas.openxmlformats.org/drawingml/2006/picture">
+                  <pic:nvPicPr>
+                    <pic:cNvPr id="17" name="Imagen16" descr="" title=""/>
+                    <pic:cNvPicPr>
+                      <a:picLocks noChangeAspect="1" noChangeArrowheads="1"/>
+                    </pic:cNvPicPr>
+                  </pic:nvPicPr>
+                  <pic:blipFill>
+                    <a:blip r:embed="rId17"/>
+                    <a:srcRect l="0" t="26706" r="71135" b="24052"/>
+                    <a:stretch>
+                      <a:fillRect/>
+                    </a:stretch>
+                  </pic:blipFill>
+                  <pic:spPr bwMode="auto">
+                    <a:xfrm>
+                      <a:off x="0" y="0"/>
+                      <a:ext cx="2851150" cy="2754630"/>
+                    </a:xfrm>
+                    <a:prstGeom prst="rect">
+                      <a:avLst/>
+                    </a:prstGeom>
+                  </pic:spPr>
+                </pic:pic>
+              </a:graphicData>
+            </a:graphic>
+          </wp:anchor>
+        </w:drawing>
+      </w:r>
+    </w:p>
+    <w:p>
+      <w:pPr>
+        <w:pStyle w:val="Normal"/>
+        <w:numPr>
+          <w:ilvl w:val="0"/>
+          <w:numId w:val="4"/>
+        </w:numPr>
+        <w:tabs>
+          <w:tab w:val="clear" w:pos="709"/>
+          <w:tab w:val="left" w:pos="6300" w:leader="none"/>
+        </w:tabs>
+        <w:bidi w:val="0"/>
+        <w:jc w:val="both"/>
+        <w:rPr>
+          <w:rFonts w:ascii="Liberation Sans" w:hAnsi="Liberation Sans"/>
+          <w:b/>
+          <w:bCs/>
+        </w:rPr>
+      </w:pPr>
+      <w:r>
+        <w:rPr>
+          <w:rFonts w:ascii="Liberation Sans" w:hAnsi="Liberation Sans"/>
+          <w:b/>
+          <w:bCs/>
+        </w:rPr>
+        <w:t xml:space="preserve"> </w:t>
+      </w:r>
+    </w:p>
+    <w:p>
+      <w:pPr>
+        <w:pStyle w:val="Normal"/>
+        <w:numPr>
+          <w:ilvl w:val="0"/>
+          <w:numId w:val="0"/>
+        </w:numPr>
+        <w:tabs>
+          <w:tab w:val="clear" w:pos="709"/>
+          <w:tab w:val="left" w:pos="6300" w:leader="none"/>
+        </w:tabs>
+        <w:bidi w:val="0"/>
+        <w:jc w:val="both"/>
+        <w:rPr>
+          <w:rFonts w:ascii="Liberation Sans" w:hAnsi="Liberation Sans"/>
+          <w:b/>
+          <w:bCs/>
+        </w:rPr>
+      </w:pPr>
+      <w:r>
+        <w:rPr>
+          <w:rFonts w:ascii="Liberation Sans" w:hAnsi="Liberation Sans"/>
+          <w:b/>
+          <w:bCs/>
+        </w:rPr>
+      </w:r>
+      <w:r>
+        <w:br w:type="page"/>
+      </w:r>
+    </w:p>
+    <w:p>
+      <w:pPr>
+        <w:pStyle w:val="Normal"/>
+        <w:numPr>
+          <w:ilvl w:val="0"/>
+          <w:numId w:val="4"/>
+        </w:numPr>
+        <w:tabs>
+          <w:tab w:val="clear" w:pos="709"/>
+          <w:tab w:val="left" w:pos="6300" w:leader="none"/>
+        </w:tabs>
+        <w:bidi w:val="0"/>
+        <w:jc w:val="both"/>
+        <w:rPr>
+          <w:rFonts w:ascii="Liberation Sans" w:hAnsi="Liberation Sans"/>
+          <w:b/>
+          <w:bCs/>
+        </w:rPr>
+      </w:pPr>
+      <w:r>
+        <w:rPr>
+          <w:rFonts w:ascii="Liberation Sans" w:hAnsi="Liberation Sans"/>
+          <w:b/>
+          <w:bCs/>
+        </w:rPr>
+        <w:t>Análisis de correlación de Pearson</w:t>
+      </w:r>
+    </w:p>
+    <w:p>
+      <w:pPr>
+        <w:pStyle w:val="Normal"/>
+        <w:tabs>
+          <w:tab w:val="clear" w:pos="709"/>
+          <w:tab w:val="left" w:pos="6300" w:leader="none"/>
+        </w:tabs>
+        <w:bidi w:val="0"/>
+        <w:jc w:val="both"/>
+        <w:rPr>
+          <w:rFonts w:ascii="Liberation Sans" w:hAnsi="Liberation Sans"/>
+          <w:b/>
+          <w:bCs/>
+        </w:rPr>
+      </w:pPr>
+      <w:r>
+        <w:rPr>
+          <w:rFonts w:ascii="Liberation Sans" w:hAnsi="Liberation Sans"/>
+          <w:b/>
+          <w:bCs/>
+        </w:rPr>
+      </w:r>
+    </w:p>
+    <w:p>
+      <w:pPr>
+        <w:pStyle w:val="Normal"/>
+        <w:tabs>
+          <w:tab w:val="clear" w:pos="709"/>
+          <w:tab w:val="left" w:pos="6300" w:leader="none"/>
+        </w:tabs>
+        <w:bidi w:val="0"/>
+        <w:jc w:val="both"/>
+        <w:rPr>
+          <w:rFonts w:ascii="Liberation Sans" w:hAnsi="Liberation Sans"/>
+          <w:b/>
+          <w:bCs/>
+        </w:rPr>
+      </w:pPr>
+      <w:r>
+        <w:rPr>
+          <w:rFonts w:ascii="Liberation Sans" w:hAnsi="Liberation Sans"/>
+          <w:b/>
+          <w:bCs/>
+        </w:rPr>
+        <w:drawing>
+          <wp:anchor behindDoc="0" distT="0" distB="0" distL="0" distR="0" simplePos="0" locked="0" layoutInCell="0" allowOverlap="1" relativeHeight="19">
+            <wp:simplePos x="0" y="0"/>
+            <wp:positionH relativeFrom="column">
+              <wp:align>center</wp:align>
+            </wp:positionH>
+            <wp:positionV relativeFrom="paragraph">
+              <wp:posOffset>635</wp:posOffset>
+            </wp:positionV>
+            <wp:extent cx="6120130" cy="3466465"/>
+            <wp:effectExtent l="0" t="0" r="0" b="0"/>
+            <wp:wrapSquare wrapText="largest"/>
+            <wp:docPr id="18" name="Imagen17" descr="" title=""/>
+            <wp:cNvGraphicFramePr>
+              <a:graphicFrameLocks xmlns:a="http://schemas.openxmlformats.org/drawingml/2006/main" noChangeAspect="1"/>
+            </wp:cNvGraphicFramePr>
+            <a:graphic xmlns:a="http://schemas.openxmlformats.org/drawingml/2006/main">
+              <a:graphicData uri="http://schemas.openxmlformats.org/drawingml/2006/picture">
+                <pic:pic xmlns:pic="http://schemas.openxmlformats.org/drawingml/2006/picture">
+                  <pic:nvPicPr>
+                    <pic:cNvPr id="18" name="Imagen17" descr="" title=""/>
+                    <pic:cNvPicPr>
+                      <a:picLocks noChangeAspect="1" noChangeArrowheads="1"/>
+                    </pic:cNvPicPr>
+                  </pic:nvPicPr>
+                  <pic:blipFill>
+                    <a:blip r:embed="rId18"/>
+                    <a:stretch>
+                      <a:fillRect/>
+                    </a:stretch>
+                  </pic:blipFill>
+                  <pic:spPr bwMode="auto">
+                    <a:xfrm>
+                      <a:off x="0" y="0"/>
+                      <a:ext cx="6120130" cy="3466465"/>
+                    </a:xfrm>
+                    <a:prstGeom prst="rect">
+                      <a:avLst/>
+                    </a:prstGeom>
+                  </pic:spPr>
+                </pic:pic>
+              </a:graphicData>
+            </a:graphic>
+          </wp:anchor>
+        </w:drawing>
+      </w:r>
+    </w:p>
+    <w:p>
+      <w:pPr>
+        <w:pStyle w:val="Normal"/>
+        <w:tabs>
+          <w:tab w:val="clear" w:pos="709"/>
+          <w:tab w:val="left" w:pos="6300" w:leader="none"/>
+        </w:tabs>
+        <w:bidi w:val="0"/>
+        <w:jc w:val="both"/>
+        <w:rPr>
+          <w:rFonts w:ascii="Liberation Sans" w:hAnsi="Liberation Sans"/>
+          <w:b/>
+          <w:bCs/>
+        </w:rPr>
+      </w:pPr>
+      <w:r>
+        <w:rPr>
+          <w:rFonts w:ascii="Liberation Sans" w:hAnsi="Liberation Sans"/>
+          <w:b/>
+          <w:bCs/>
+        </w:rPr>
+      </w:r>
+    </w:p>
+    <w:p>
+      <w:pPr>
+        <w:pStyle w:val="Normal"/>
+        <w:numPr>
+          <w:ilvl w:val="0"/>
+          <w:numId w:val="4"/>
+        </w:numPr>
+        <w:tabs>
+          <w:tab w:val="clear" w:pos="709"/>
+          <w:tab w:val="left" w:pos="6300" w:leader="none"/>
+        </w:tabs>
+        <w:bidi w:val="0"/>
+        <w:jc w:val="both"/>
+        <w:rPr>
+          <w:rFonts w:ascii="Liberation Sans" w:hAnsi="Liberation Sans"/>
+          <w:b/>
+          <w:bCs/>
+        </w:rPr>
+      </w:pPr>
+      <w:r>
+        <w:rPr>
+          <w:rFonts w:ascii="Liberation Sans" w:hAnsi="Liberation Sans"/>
+          <w:b/>
+          <w:bCs/>
+        </w:rPr>
+        <w:t xml:space="preserve"> </w:t>
+      </w:r>
+      <w:r>
+        <w:rPr>
+          <w:rFonts w:ascii="Liberation Sans" w:hAnsi="Liberation Sans"/>
+          <w:b/>
+          <w:bCs/>
+        </w:rPr>
+        <w:t>Visualización de datos</w:t>
+      </w:r>
+    </w:p>
+    <w:p>
+      <w:pPr>
+        <w:pStyle w:val="Normal"/>
+        <w:tabs>
+          <w:tab w:val="clear" w:pos="709"/>
+          <w:tab w:val="left" w:pos="6300" w:leader="none"/>
+        </w:tabs>
+        <w:bidi w:val="0"/>
+        <w:jc w:val="both"/>
+        <w:rPr>
+          <w:rFonts w:ascii="Liberation Sans" w:hAnsi="Liberation Sans"/>
+          <w:b/>
+          <w:bCs/>
+        </w:rPr>
+      </w:pPr>
+      <w:r>
+        <w:rPr>
+          <w:rFonts w:ascii="Liberation Sans" w:hAnsi="Liberation Sans"/>
+          <w:b/>
+          <w:bCs/>
+        </w:rPr>
+        <w:drawing>
+          <wp:anchor behindDoc="0" distT="0" distB="0" distL="0" distR="0" simplePos="0" locked="0" layoutInCell="0" allowOverlap="1" relativeHeight="20">
+            <wp:simplePos x="0" y="0"/>
+            <wp:positionH relativeFrom="column">
+              <wp:align>center</wp:align>
+            </wp:positionH>
+            <wp:positionV relativeFrom="paragraph">
+              <wp:posOffset>635</wp:posOffset>
+            </wp:positionV>
+            <wp:extent cx="6120130" cy="3466465"/>
+            <wp:effectExtent l="0" t="0" r="0" b="0"/>
+            <wp:wrapSquare wrapText="largest"/>
+            <wp:docPr id="19" name="Imagen18" descr="" title=""/>
+            <wp:cNvGraphicFramePr>
+              <a:graphicFrameLocks xmlns:a="http://schemas.openxmlformats.org/drawingml/2006/main" noChangeAspect="1"/>
+            </wp:cNvGraphicFramePr>
+            <a:graphic xmlns:a="http://schemas.openxmlformats.org/drawingml/2006/main">
+              <a:graphicData uri="http://schemas.openxmlformats.org/drawingml/2006/picture">
+                <pic:pic xmlns:pic="http://schemas.openxmlformats.org/drawingml/2006/picture">
+                  <pic:nvPicPr>
+                    <pic:cNvPr id="19" name="Imagen18" descr="" title=""/>
+                    <pic:cNvPicPr>
+                      <a:picLocks noChangeAspect="1" noChangeArrowheads="1"/>
+                    </pic:cNvPicPr>
+                  </pic:nvPicPr>
+                  <pic:blipFill>
+                    <a:blip r:embed="rId19"/>
+                    <a:stretch>
+                      <a:fillRect/>
+                    </a:stretch>
+                  </pic:blipFill>
+                  <pic:spPr bwMode="auto">
+                    <a:xfrm>
+                      <a:off x="0" y="0"/>
+                      <a:ext cx="6120130" cy="3466465"/>
+                    </a:xfrm>
+                    <a:prstGeom prst="rect">
+                      <a:avLst/>
+                    </a:prstGeom>
+                  </pic:spPr>
+                </pic:pic>
+              </a:graphicData>
+            </a:graphic>
+          </wp:anchor>
+        </w:drawing>
+      </w:r>
+    </w:p>
+    <w:p>
+      <w:pPr>
+        <w:pStyle w:val="Normal"/>
+        <w:numPr>
+          <w:ilvl w:val="0"/>
+          <w:numId w:val="4"/>
+        </w:numPr>
+        <w:tabs>
+          <w:tab w:val="clear" w:pos="709"/>
+          <w:tab w:val="left" w:pos="6300" w:leader="none"/>
+        </w:tabs>
+        <w:bidi w:val="0"/>
+        <w:jc w:val="both"/>
+        <w:rPr>
+          <w:rFonts w:ascii="Liberation Sans" w:hAnsi="Liberation Sans"/>
+          <w:b/>
+          <w:bCs/>
+        </w:rPr>
+      </w:pPr>
+      <w:r>
+        <w:rPr>
+          <w:rFonts w:ascii="Liberation Sans" w:hAnsi="Liberation Sans"/>
+          <w:b/>
+          <w:bCs/>
+        </w:rPr>
+        <w:t xml:space="preserve"> </w:t>
+      </w:r>
+    </w:p>
+    <w:p>
+      <w:pPr>
+        <w:pStyle w:val="Normal"/>
+        <w:tabs>
+          <w:tab w:val="clear" w:pos="709"/>
+          <w:tab w:val="left" w:pos="6300" w:leader="none"/>
+        </w:tabs>
+        <w:bidi w:val="0"/>
+        <w:jc w:val="both"/>
+        <w:rPr>
+          <w:rFonts w:ascii="Liberation Sans" w:hAnsi="Liberation Sans"/>
+          <w:b/>
+          <w:bCs/>
+        </w:rPr>
+      </w:pPr>
+      <w:r>
+        <w:rPr>
+          <w:rFonts w:ascii="Liberation Sans" w:hAnsi="Liberation Sans"/>
+          <w:b/>
+          <w:bCs/>
+        </w:rPr>
+      </w:r>
+      <w:r>
+        <w:br w:type="page"/>
+      </w:r>
+    </w:p>
+    <w:p>
+      <w:pPr>
+        <w:pStyle w:val="Normal"/>
+        <w:tabs>
+          <w:tab w:val="clear" w:pos="709"/>
+          <w:tab w:val="left" w:pos="6300" w:leader="none"/>
+        </w:tabs>
+        <w:bidi w:val="0"/>
+        <w:jc w:val="both"/>
+        <w:rPr>
+          <w:rFonts w:ascii="Liberation Sans" w:hAnsi="Liberation Sans"/>
+          <w:b/>
+          <w:bCs/>
+        </w:rPr>
+      </w:pPr>
+      <w:r>
+        <w:rPr>
+          <w:rFonts w:ascii="Liberation Sans" w:hAnsi="Liberation Sans"/>
+          <w:b/>
+          <w:bCs/>
+        </w:rPr>
+        <w:t>Diseño del programa</w:t>
+      </w:r>
+    </w:p>
+    <w:p>
+      <w:pPr>
+        <w:pStyle w:val="Normal"/>
+        <w:tabs>
+          <w:tab w:val="clear" w:pos="709"/>
+          <w:tab w:val="left" w:pos="6300" w:leader="none"/>
+        </w:tabs>
+        <w:bidi w:val="0"/>
+        <w:jc w:val="both"/>
+        <w:rPr>
+          <w:b w:val="false"/>
+          <w:bCs w:val="false"/>
+        </w:rPr>
+      </w:pPr>
+      <w:r>
+        <w:rPr>
+          <w:rFonts w:ascii="Liberation Sans" w:hAnsi="Liberation Sans"/>
+          <w:b/>
+          <w:bCs/>
+        </w:rPr>
+      </w:r>
+    </w:p>
+    <w:p>
+      <w:pPr>
+        <w:pStyle w:val="Normal"/>
+        <w:tabs>
+          <w:tab w:val="clear" w:pos="709"/>
+          <w:tab w:val="left" w:pos="6300" w:leader="none"/>
+        </w:tabs>
+        <w:bidi w:val="0"/>
+        <w:jc w:val="both"/>
+        <w:rPr>
+          <w:rFonts w:ascii="Liberation Sans" w:hAnsi="Liberation Sans"/>
+          <w:b/>
+          <w:bCs/>
+        </w:rPr>
+      </w:pPr>
+      <w:r>
+        <w:rPr>
+          <w:rFonts w:ascii="Liberation Sans" w:hAnsi="Liberation Sans"/>
+          <w:b/>
+          <w:bCs/>
+        </w:rPr>
+        <w:t>a) Algoritmos utilizados</w:t>
+      </w:r>
+    </w:p>
+    <w:p>
+      <w:pPr>
+        <w:pStyle w:val="Normal"/>
+        <w:numPr>
+          <w:ilvl w:val="0"/>
+          <w:numId w:val="5"/>
+        </w:numPr>
+        <w:tabs>
+          <w:tab w:val="clear" w:pos="709"/>
+          <w:tab w:val="left" w:pos="6300" w:leader="none"/>
+        </w:tabs>
+        <w:bidi w:val="0"/>
+        <w:jc w:val="both"/>
+        <w:rPr>
+          <w:rFonts w:ascii="Liberation Sans" w:hAnsi="Liberation Sans"/>
+          <w:b/>
+          <w:bCs/>
+        </w:rPr>
+      </w:pPr>
+      <w:r>
+        <w:rPr>
+          <w:rFonts w:ascii="Liberation Sans" w:hAnsi="Liberation Sans"/>
+          <w:b/>
+          <w:bCs/>
+        </w:rPr>
+        <w:t>Gestión de regiones</w:t>
+      </w:r>
+    </w:p>
+    <w:p>
+      <w:pPr>
+        <w:pStyle w:val="Normal"/>
+        <w:numPr>
+          <w:ilvl w:val="0"/>
+          <w:numId w:val="5"/>
+        </w:numPr>
+        <w:tabs>
+          <w:tab w:val="clear" w:pos="709"/>
+          <w:tab w:val="left" w:pos="6300" w:leader="none"/>
+        </w:tabs>
+        <w:bidi w:val="0"/>
+        <w:jc w:val="both"/>
+        <w:rPr>
+          <w:rFonts w:ascii="Liberation Sans" w:hAnsi="Liberation Sans"/>
+          <w:b/>
+          <w:bCs/>
+        </w:rPr>
+      </w:pPr>
+      <w:r>
+        <w:rPr>
+          <w:rFonts w:ascii="Liberation Sans" w:hAnsi="Liberation Sans"/>
+          <w:b/>
+          <w:bCs/>
+        </w:rPr>
+        <w:t>Gestión de datos climáticos</w:t>
+      </w:r>
+    </w:p>
+    <w:p>
+      <w:pPr>
+        <w:pStyle w:val="Normal"/>
+        <w:numPr>
+          <w:ilvl w:val="0"/>
+          <w:numId w:val="5"/>
+        </w:numPr>
+        <w:tabs>
+          <w:tab w:val="clear" w:pos="709"/>
+          <w:tab w:val="left" w:pos="6300" w:leader="none"/>
+        </w:tabs>
+        <w:bidi w:val="0"/>
+        <w:jc w:val="both"/>
+        <w:rPr>
+          <w:rFonts w:ascii="Liberation Sans" w:hAnsi="Liberation Sans"/>
+          <w:b/>
+          <w:bCs/>
+        </w:rPr>
+      </w:pPr>
+      <w:r>
+        <w:rPr>
+          <w:rFonts w:ascii="Liberation Sans" w:hAnsi="Liberation Sans"/>
+          <w:b/>
+          <w:bCs/>
+        </w:rPr>
+        <w:t>Procesamiento de datos</w:t>
+      </w:r>
+    </w:p>
+    <w:p>
+      <w:pPr>
+        <w:pStyle w:val="Normal"/>
+        <w:numPr>
+          <w:ilvl w:val="0"/>
+          <w:numId w:val="5"/>
+        </w:numPr>
+        <w:tabs>
+          <w:tab w:val="clear" w:pos="709"/>
+          <w:tab w:val="left" w:pos="6300" w:leader="none"/>
+        </w:tabs>
+        <w:bidi w:val="0"/>
+        <w:jc w:val="both"/>
+        <w:rPr>
+          <w:rFonts w:ascii="Liberation Sans" w:hAnsi="Liberation Sans"/>
+          <w:b/>
+          <w:bCs/>
+        </w:rPr>
+      </w:pPr>
+      <w:r>
+        <w:rPr>
+          <w:rFonts w:ascii="Liberation Sans" w:hAnsi="Liberation Sans"/>
+          <w:b/>
+          <w:bCs/>
+        </w:rPr>
+        <w:t>Análisis de datos</w:t>
+      </w:r>
+    </w:p>
+    <w:p>
+      <w:pPr>
+        <w:pStyle w:val="Normal"/>
+        <w:numPr>
+          <w:ilvl w:val="0"/>
+          <w:numId w:val="5"/>
+        </w:numPr>
+        <w:tabs>
+          <w:tab w:val="clear" w:pos="709"/>
+          <w:tab w:val="left" w:pos="6300" w:leader="none"/>
+        </w:tabs>
+        <w:bidi w:val="0"/>
+        <w:jc w:val="both"/>
+        <w:rPr>
+          <w:rFonts w:ascii="Liberation Sans" w:hAnsi="Liberation Sans"/>
+          <w:b/>
+          <w:bCs/>
+        </w:rPr>
+      </w:pPr>
+      <w:r>
+        <w:rPr>
+          <w:rFonts w:ascii="Liberation Sans" w:hAnsi="Liberation Sans"/>
+          <w:b/>
+          <w:bCs/>
+        </w:rPr>
+        <w:t>Análisis de correlación</w:t>
+      </w:r>
+    </w:p>
+    <w:p>
+      <w:pPr>
+        <w:pStyle w:val="Normal"/>
+        <w:numPr>
+          <w:ilvl w:val="0"/>
+          <w:numId w:val="5"/>
+        </w:numPr>
+        <w:tabs>
+          <w:tab w:val="clear" w:pos="709"/>
+          <w:tab w:val="left" w:pos="6300" w:leader="none"/>
+        </w:tabs>
+        <w:bidi w:val="0"/>
+        <w:jc w:val="both"/>
+        <w:rPr>
+          <w:rFonts w:ascii="Liberation Sans" w:hAnsi="Liberation Sans"/>
+          <w:b/>
+          <w:bCs/>
+        </w:rPr>
+      </w:pPr>
+      <w:r>
+        <w:rPr>
+          <w:rFonts w:ascii="Liberation Sans" w:hAnsi="Liberation Sans"/>
+          <w:b/>
+          <w:bCs/>
+        </w:rPr>
+        <w:t>Visualización de datos</w:t>
+      </w:r>
+    </w:p>
+    <w:p>
+      <w:pPr>
+        <w:pStyle w:val="Normal"/>
+        <w:numPr>
+          <w:ilvl w:val="0"/>
+          <w:numId w:val="5"/>
+        </w:numPr>
+        <w:tabs>
+          <w:tab w:val="clear" w:pos="709"/>
+          <w:tab w:val="left" w:pos="6300" w:leader="none"/>
+        </w:tabs>
+        <w:bidi w:val="0"/>
+        <w:jc w:val="both"/>
+        <w:rPr>
+          <w:rFonts w:ascii="Liberation Sans" w:hAnsi="Liberation Sans"/>
+          <w:b/>
+          <w:bCs/>
+        </w:rPr>
+      </w:pPr>
+      <w:r>
+        <w:rPr>
+          <w:rFonts w:ascii="Liberation Sans" w:hAnsi="Liberation Sans"/>
+          <w:b/>
+          <w:bCs/>
+        </w:rPr>
+        <w:t>Búsqueda de datos</w:t>
+      </w:r>
+    </w:p>
+    <w:p>
+      <w:pPr>
+        <w:pStyle w:val="Normal"/>
+        <w:numPr>
+          <w:ilvl w:val="0"/>
+          <w:numId w:val="5"/>
+        </w:numPr>
+        <w:tabs>
+          <w:tab w:val="clear" w:pos="709"/>
+          <w:tab w:val="left" w:pos="6300" w:leader="none"/>
+        </w:tabs>
+        <w:bidi w:val="0"/>
+        <w:jc w:val="both"/>
+        <w:rPr>
+          <w:rFonts w:ascii="Liberation Sans" w:hAnsi="Liberation Sans"/>
+          <w:b/>
+          <w:bCs/>
+        </w:rPr>
+      </w:pPr>
+      <w:r>
+        <w:rPr>
+          <w:rFonts w:ascii="Liberation Sans" w:hAnsi="Liberation Sans"/>
+          <w:b/>
+          <w:bCs/>
+        </w:rPr>
+        <w:t>Estadísticas</w:t>
+      </w:r>
+    </w:p>
+    <w:p>
+      <w:pPr>
+        <w:pStyle w:val="Normal"/>
+        <w:numPr>
+          <w:ilvl w:val="0"/>
+          <w:numId w:val="5"/>
+        </w:numPr>
+        <w:tabs>
+          <w:tab w:val="clear" w:pos="709"/>
+          <w:tab w:val="left" w:pos="6300" w:leader="none"/>
+        </w:tabs>
+        <w:bidi w:val="0"/>
+        <w:jc w:val="both"/>
+        <w:rPr>
+          <w:rFonts w:ascii="Liberation Sans" w:hAnsi="Liberation Sans"/>
+          <w:b/>
+          <w:bCs/>
+        </w:rPr>
+      </w:pPr>
+      <w:r>
+        <w:rPr>
+          <w:rFonts w:ascii="Liberation Sans" w:hAnsi="Liberation Sans"/>
+          <w:b/>
+          <w:bCs/>
+        </w:rPr>
+        <w:t>Structs</w:t>
+      </w:r>
     </w:p>
     <w:sectPr>
       <w:type w:val="nextPage"/>
@@ -3337,6 +6471,298 @@
   <w:abstractNum w:abstractNumId="4">
     <w:lvl w:ilvl="0">
       <w:start w:val="1"/>
+      <w:numFmt w:val="decimal"/>
+      <w:lvlText w:val="%1)"/>
+      <w:lvlJc w:val="start"/>
+      <w:pPr>
+        <w:tabs>
+          <w:tab w:val="num" w:pos="720"/>
+        </w:tabs>
+        <w:ind w:start="720" w:hanging="360"/>
+      </w:pPr>
+      <w:rPr>
+        <w:b/>
+        <w:bCs/>
+      </w:rPr>
+    </w:lvl>
+    <w:lvl w:ilvl="1">
+      <w:start w:val="1"/>
+      <w:numFmt w:val="decimal"/>
+      <w:lvlText w:val="%2)"/>
+      <w:lvlJc w:val="start"/>
+      <w:pPr>
+        <w:tabs>
+          <w:tab w:val="num" w:pos="1080"/>
+        </w:tabs>
+        <w:ind w:start="1080" w:hanging="360"/>
+      </w:pPr>
+      <w:rPr>
+        <w:b/>
+        <w:bCs/>
+      </w:rPr>
+    </w:lvl>
+    <w:lvl w:ilvl="2">
+      <w:start w:val="1"/>
+      <w:numFmt w:val="decimal"/>
+      <w:lvlText w:val="%3)"/>
+      <w:lvlJc w:val="start"/>
+      <w:pPr>
+        <w:tabs>
+          <w:tab w:val="num" w:pos="1440"/>
+        </w:tabs>
+        <w:ind w:start="1440" w:hanging="360"/>
+      </w:pPr>
+      <w:rPr>
+        <w:b/>
+        <w:bCs/>
+      </w:rPr>
+    </w:lvl>
+    <w:lvl w:ilvl="3">
+      <w:start w:val="1"/>
+      <w:numFmt w:val="decimal"/>
+      <w:lvlText w:val="%4)"/>
+      <w:lvlJc w:val="start"/>
+      <w:pPr>
+        <w:tabs>
+          <w:tab w:val="num" w:pos="1800"/>
+        </w:tabs>
+        <w:ind w:start="1800" w:hanging="360"/>
+      </w:pPr>
+      <w:rPr>
+        <w:b/>
+        <w:bCs/>
+      </w:rPr>
+    </w:lvl>
+    <w:lvl w:ilvl="4">
+      <w:start w:val="1"/>
+      <w:numFmt w:val="decimal"/>
+      <w:lvlText w:val="%5)"/>
+      <w:lvlJc w:val="start"/>
+      <w:pPr>
+        <w:tabs>
+          <w:tab w:val="num" w:pos="2160"/>
+        </w:tabs>
+        <w:ind w:start="2160" w:hanging="360"/>
+      </w:pPr>
+      <w:rPr>
+        <w:b/>
+        <w:bCs/>
+      </w:rPr>
+    </w:lvl>
+    <w:lvl w:ilvl="5">
+      <w:start w:val="1"/>
+      <w:numFmt w:val="decimal"/>
+      <w:lvlText w:val="%6)"/>
+      <w:lvlJc w:val="start"/>
+      <w:pPr>
+        <w:tabs>
+          <w:tab w:val="num" w:pos="2520"/>
+        </w:tabs>
+        <w:ind w:start="2520" w:hanging="360"/>
+      </w:pPr>
+      <w:rPr>
+        <w:b/>
+        <w:bCs/>
+      </w:rPr>
+    </w:lvl>
+    <w:lvl w:ilvl="6">
+      <w:start w:val="1"/>
+      <w:numFmt w:val="decimal"/>
+      <w:lvlText w:val="%7)"/>
+      <w:lvlJc w:val="start"/>
+      <w:pPr>
+        <w:tabs>
+          <w:tab w:val="num" w:pos="2880"/>
+        </w:tabs>
+        <w:ind w:start="2880" w:hanging="360"/>
+      </w:pPr>
+      <w:rPr>
+        <w:b/>
+        <w:bCs/>
+      </w:rPr>
+    </w:lvl>
+    <w:lvl w:ilvl="7">
+      <w:start w:val="1"/>
+      <w:numFmt w:val="decimal"/>
+      <w:lvlText w:val="%8)"/>
+      <w:lvlJc w:val="start"/>
+      <w:pPr>
+        <w:tabs>
+          <w:tab w:val="num" w:pos="3240"/>
+        </w:tabs>
+        <w:ind w:start="3240" w:hanging="360"/>
+      </w:pPr>
+      <w:rPr>
+        <w:b/>
+        <w:bCs/>
+      </w:rPr>
+    </w:lvl>
+    <w:lvl w:ilvl="8">
+      <w:start w:val="1"/>
+      <w:numFmt w:val="decimal"/>
+      <w:lvlText w:val="%9)"/>
+      <w:lvlJc w:val="start"/>
+      <w:pPr>
+        <w:tabs>
+          <w:tab w:val="num" w:pos="3600"/>
+        </w:tabs>
+        <w:ind w:start="3600" w:hanging="360"/>
+      </w:pPr>
+      <w:rPr>
+        <w:b/>
+        <w:bCs/>
+      </w:rPr>
+    </w:lvl>
+  </w:abstractNum>
+  <w:abstractNum w:abstractNumId="5">
+    <w:lvl w:ilvl="0">
+      <w:start w:val="1"/>
+      <w:numFmt w:val="decimal"/>
+      <w:lvlText w:val="%1)"/>
+      <w:lvlJc w:val="start"/>
+      <w:pPr>
+        <w:tabs>
+          <w:tab w:val="num" w:pos="720"/>
+        </w:tabs>
+        <w:ind w:start="720" w:hanging="360"/>
+      </w:pPr>
+      <w:rPr>
+        <w:b/>
+        <w:bCs/>
+      </w:rPr>
+    </w:lvl>
+    <w:lvl w:ilvl="1">
+      <w:start w:val="1"/>
+      <w:numFmt w:val="decimal"/>
+      <w:lvlText w:val="%2)"/>
+      <w:lvlJc w:val="start"/>
+      <w:pPr>
+        <w:tabs>
+          <w:tab w:val="num" w:pos="1080"/>
+        </w:tabs>
+        <w:ind w:start="1080" w:hanging="360"/>
+      </w:pPr>
+      <w:rPr>
+        <w:b/>
+        <w:bCs/>
+      </w:rPr>
+    </w:lvl>
+    <w:lvl w:ilvl="2">
+      <w:start w:val="1"/>
+      <w:numFmt w:val="decimal"/>
+      <w:lvlText w:val="%3)"/>
+      <w:lvlJc w:val="start"/>
+      <w:pPr>
+        <w:tabs>
+          <w:tab w:val="num" w:pos="1440"/>
+        </w:tabs>
+        <w:ind w:start="1440" w:hanging="360"/>
+      </w:pPr>
+      <w:rPr>
+        <w:b/>
+        <w:bCs/>
+      </w:rPr>
+    </w:lvl>
+    <w:lvl w:ilvl="3">
+      <w:start w:val="1"/>
+      <w:numFmt w:val="decimal"/>
+      <w:lvlText w:val="%4)"/>
+      <w:lvlJc w:val="start"/>
+      <w:pPr>
+        <w:tabs>
+          <w:tab w:val="num" w:pos="1800"/>
+        </w:tabs>
+        <w:ind w:start="1800" w:hanging="360"/>
+      </w:pPr>
+      <w:rPr>
+        <w:b/>
+        <w:bCs/>
+      </w:rPr>
+    </w:lvl>
+    <w:lvl w:ilvl="4">
+      <w:start w:val="1"/>
+      <w:numFmt w:val="decimal"/>
+      <w:lvlText w:val="%5)"/>
+      <w:lvlJc w:val="start"/>
+      <w:pPr>
+        <w:tabs>
+          <w:tab w:val="num" w:pos="2160"/>
+        </w:tabs>
+        <w:ind w:start="2160" w:hanging="360"/>
+      </w:pPr>
+      <w:rPr>
+        <w:b/>
+        <w:bCs/>
+      </w:rPr>
+    </w:lvl>
+    <w:lvl w:ilvl="5">
+      <w:start w:val="1"/>
+      <w:numFmt w:val="decimal"/>
+      <w:lvlText w:val="%6)"/>
+      <w:lvlJc w:val="start"/>
+      <w:pPr>
+        <w:tabs>
+          <w:tab w:val="num" w:pos="2520"/>
+        </w:tabs>
+        <w:ind w:start="2520" w:hanging="360"/>
+      </w:pPr>
+      <w:rPr>
+        <w:b/>
+        <w:bCs/>
+      </w:rPr>
+    </w:lvl>
+    <w:lvl w:ilvl="6">
+      <w:start w:val="1"/>
+      <w:numFmt w:val="decimal"/>
+      <w:lvlText w:val="%7)"/>
+      <w:lvlJc w:val="start"/>
+      <w:pPr>
+        <w:tabs>
+          <w:tab w:val="num" w:pos="2880"/>
+        </w:tabs>
+        <w:ind w:start="2880" w:hanging="360"/>
+      </w:pPr>
+      <w:rPr>
+        <w:b/>
+        <w:bCs/>
+      </w:rPr>
+    </w:lvl>
+    <w:lvl w:ilvl="7">
+      <w:start w:val="1"/>
+      <w:numFmt w:val="decimal"/>
+      <w:lvlText w:val="%8)"/>
+      <w:lvlJc w:val="start"/>
+      <w:pPr>
+        <w:tabs>
+          <w:tab w:val="num" w:pos="3240"/>
+        </w:tabs>
+        <w:ind w:start="3240" w:hanging="360"/>
+      </w:pPr>
+      <w:rPr>
+        <w:b/>
+        <w:bCs/>
+      </w:rPr>
+    </w:lvl>
+    <w:lvl w:ilvl="8">
+      <w:start w:val="1"/>
+      <w:numFmt w:val="decimal"/>
+      <w:lvlText w:val="%9)"/>
+      <w:lvlJc w:val="start"/>
+      <w:pPr>
+        <w:tabs>
+          <w:tab w:val="num" w:pos="3600"/>
+        </w:tabs>
+        <w:ind w:start="3600" w:hanging="360"/>
+      </w:pPr>
+      <w:rPr>
+        <w:b/>
+        <w:bCs/>
+      </w:rPr>
+    </w:lvl>
+  </w:abstractNum>
+  <w:abstractNum w:abstractNumId="6">
+    <w:lvl w:ilvl="0">
+      <w:start w:val="1"/>
       <w:numFmt w:val="none"/>
       <w:suff w:val="nothing"/>
       <w:lvlText w:val=""/>
@@ -3464,6 +6890,12 @@
   </w:num>
   <w:num w:numId="4">
     <w:abstractNumId w:val="4"/>
+  </w:num>
+  <w:num w:numId="5">
+    <w:abstractNumId w:val="5"/>
+  </w:num>
+  <w:num w:numId="6">
+    <w:abstractNumId w:val="6"/>
   </w:num>
 </w:numbering>
 </file>

</xml_diff>